<commit_message>
Capstone - Day Tour Recommendation Service
</commit_message>
<xml_diff>
--- a/Day Tour Recommendation Service - Report.docx
+++ b/Day Tour Recommendation Service - Report.docx
@@ -448,6 +448,7 @@
               </w:placeholder>
               <w15:appearance w15:val="hidden"/>
             </w:sdtPr>
+            <w:sdtEndPr/>
             <w:sdtContent>
               <w:p>
                 <w:pPr>
@@ -486,7 +487,7 @@
                     <w:b w:val="0"/>
                     <w:noProof/>
                   </w:rPr>
-                  <w:t>April 3</w:t>
+                  <w:t>April 4</w:t>
                 </w:r>
                 <w:r>
                   <w:rPr>
@@ -609,6 +610,7 @@
                 </w:placeholder>
                 <w15:appearance w15:val="hidden"/>
               </w:sdtPr>
+              <w:sdtEndPr/>
               <w:sdtContent>
                 <w:r>
                   <w:rPr>
@@ -646,6 +648,7 @@
                 <w15:appearance w15:val="hidden"/>
                 <w:text w:multiLine="1"/>
               </w:sdtPr>
+              <w:sdtEndPr/>
               <w:sdtContent>
                 <w:r>
                   <w:rPr>
@@ -763,7 +766,11 @@
     <w:sdt>
       <w:sdtPr>
         <w:rPr>
-          <w:rFonts w:asciiTheme="minorHAnsi" w:hAnsiTheme="minorHAnsi" w:cstheme="minorHAnsi"/>
+          <w:rFonts w:asciiTheme="minorHAnsi" w:eastAsiaTheme="minorEastAsia" w:hAnsiTheme="minorHAnsi" w:cstheme="minorHAnsi"/>
+          <w:b/>
+          <w:color w:val="082A75" w:themeColor="text2"/>
+          <w:sz w:val="28"/>
+          <w:szCs w:val="22"/>
         </w:rPr>
         <w:id w:val="2003621402"/>
         <w:docPartObj>
@@ -773,13 +780,8 @@
       </w:sdtPr>
       <w:sdtEndPr>
         <w:rPr>
-          <w:rFonts w:eastAsiaTheme="minorEastAsia"/>
-          <w:b/>
           <w:bCs/>
           <w:noProof/>
-          <w:color w:val="082A75" w:themeColor="text2"/>
-          <w:sz w:val="28"/>
-          <w:szCs w:val="22"/>
         </w:rPr>
       </w:sdtEndPr>
       <w:sdtContent>
@@ -2574,36 +2576,6 @@
           <w:sz w:val="22"/>
           <w:shd w:val="clear" w:color="auto" w:fill="FFFFFF"/>
         </w:rPr>
-        <w:t>Thai</w:t>
-      </w:r>
-    </w:p>
-    <w:p>
-      <w:pPr>
-        <w:numPr>
-          <w:ilvl w:val="1"/>
-          <w:numId w:val="1"/>
-        </w:numPr>
-        <w:shd w:val="clear" w:color="auto" w:fill="FFFFFF"/>
-        <w:spacing w:line="300" w:lineRule="atLeast"/>
-        <w:ind w:right="480"/>
-        <w:rPr>
-          <w:rFonts w:cstheme="minorHAnsi"/>
-          <w:b w:val="0"/>
-          <w:bCs/>
-          <w:color w:val="000000"/>
-          <w:sz w:val="22"/>
-          <w:shd w:val="clear" w:color="auto" w:fill="FFFFFF"/>
-        </w:rPr>
-      </w:pPr>
-      <w:r>
-        <w:rPr>
-          <w:rFonts w:cstheme="minorHAnsi"/>
-          <w:b w:val="0"/>
-          <w:bCs/>
-          <w:color w:val="000000"/>
-          <w:sz w:val="22"/>
-          <w:shd w:val="clear" w:color="auto" w:fill="FFFFFF"/>
-        </w:rPr>
         <w:t>Ethiopian</w:t>
       </w:r>
     </w:p>
@@ -5871,6 +5843,7 @@
       <w:tr>
         <w:tc>
           <w:tcPr>
+            <w:cnfStyle w:val="001000000000" w:firstRow="0" w:lastRow="0" w:firstColumn="1" w:lastColumn="0" w:oddVBand="0" w:evenVBand="0" w:oddHBand="0" w:evenHBand="0" w:firstRowFirstColumn="0" w:firstRowLastColumn="0" w:lastRowFirstColumn="0" w:lastRowLastColumn="0"/>
             <w:tcW w:w="2405" w:type="dxa"/>
           </w:tcPr>
           <w:p>
@@ -5879,7 +5852,6 @@
               <w:shd w:val="clear" w:color="auto" w:fill="FFFFFF"/>
               <w:wordWrap w:val="0"/>
               <w:jc w:val="center"/>
-              <w:cnfStyle w:val="001000000000" w:firstRow="0" w:lastRow="0" w:firstColumn="1" w:lastColumn="0" w:oddVBand="0" w:evenVBand="0" w:oddHBand="0" w:evenHBand="0" w:firstRowFirstColumn="0" w:firstRowLastColumn="0" w:lastRowFirstColumn="0" w:lastRowLastColumn="0"/>
               <w:rPr>
                 <w:rFonts w:asciiTheme="minorHAnsi" w:eastAsiaTheme="minorEastAsia" w:hAnsiTheme="minorHAnsi" w:cstheme="minorHAnsi"/>
                 <w:bCs w:val="0"/>
@@ -5914,6 +5886,7 @@
               <w:shd w:val="clear" w:color="auto" w:fill="FFFFFF"/>
               <w:wordWrap w:val="0"/>
               <w:jc w:val="center"/>
+              <w:cnfStyle w:val="000000000000" w:firstRow="0" w:lastRow="0" w:firstColumn="0" w:lastColumn="0" w:oddVBand="0" w:evenVBand="0" w:oddHBand="0" w:evenHBand="0" w:firstRowFirstColumn="0" w:firstRowLastColumn="0" w:lastRowFirstColumn="0" w:lastRowLastColumn="0"/>
               <w:rPr>
                 <w:rFonts w:asciiTheme="minorHAnsi" w:eastAsiaTheme="minorEastAsia" w:hAnsiTheme="minorHAnsi" w:cstheme="minorHAnsi"/>
                 <w:bCs/>
@@ -5943,6 +5916,7 @@
               <w:shd w:val="clear" w:color="auto" w:fill="FFFFFF"/>
               <w:wordWrap w:val="0"/>
               <w:jc w:val="center"/>
+              <w:cnfStyle w:val="000000000000" w:firstRow="0" w:lastRow="0" w:firstColumn="0" w:lastColumn="0" w:oddVBand="0" w:evenVBand="0" w:oddHBand="0" w:evenHBand="0" w:firstRowFirstColumn="0" w:firstRowLastColumn="0" w:lastRowFirstColumn="0" w:lastRowLastColumn="0"/>
               <w:rPr>
                 <w:rFonts w:asciiTheme="minorHAnsi" w:eastAsiaTheme="minorEastAsia" w:hAnsiTheme="minorHAnsi" w:cstheme="minorHAnsi"/>
                 <w:bCs/>
@@ -5962,6 +5936,7 @@
           <w:p>
             <w:pPr>
               <w:jc w:val="center"/>
+              <w:cnfStyle w:val="000000000000" w:firstRow="0" w:lastRow="0" w:firstColumn="0" w:lastColumn="0" w:oddVBand="0" w:evenVBand="0" w:oddHBand="0" w:evenHBand="0" w:firstRowFirstColumn="0" w:firstRowLastColumn="0" w:lastRowFirstColumn="0" w:lastRowLastColumn="0"/>
               <w:rPr>
                 <w:rFonts w:cstheme="minorHAnsi"/>
                 <w:b w:val="0"/>
@@ -5991,6 +5966,7 @@
           <w:p>
             <w:pPr>
               <w:jc w:val="center"/>
+              <w:cnfStyle w:val="000000000000" w:firstRow="0" w:lastRow="0" w:firstColumn="0" w:lastColumn="0" w:oddVBand="0" w:evenVBand="0" w:oddHBand="0" w:evenHBand="0" w:firstRowFirstColumn="0" w:firstRowLastColumn="0" w:lastRowFirstColumn="0" w:lastRowLastColumn="0"/>
               <w:rPr>
                 <w:rFonts w:cstheme="minorHAnsi"/>
                 <w:b w:val="0"/>
@@ -6011,8 +5987,6 @@
               </w:rPr>
               <w:t>49</w:t>
             </w:r>
-            <w:bookmarkStart w:id="11" w:name="_GoBack"/>
-            <w:bookmarkEnd w:id="11"/>
             <w:r>
               <w:rPr>
                 <w:rFonts w:cstheme="minorHAnsi"/>
@@ -6159,7 +6133,73 @@
           <w:sz w:val="22"/>
           <w:shd w:val="clear" w:color="auto" w:fill="FFFFFF"/>
         </w:rPr>
-        <w:t>Now let’s plot these points on a map to under the proximity from our starting point (JW Marriot).</w:t>
+        <w:t>Now let’s plot these points on a map to under</w:t>
+      </w:r>
+      <w:r>
+        <w:rPr>
+          <w:rFonts w:cstheme="minorHAnsi"/>
+          <w:b w:val="0"/>
+          <w:bCs/>
+          <w:color w:val="000000"/>
+          <w:sz w:val="22"/>
+          <w:shd w:val="clear" w:color="auto" w:fill="FFFFFF"/>
+        </w:rPr>
+        <w:t>stand</w:t>
+      </w:r>
+      <w:r>
+        <w:rPr>
+          <w:rFonts w:cstheme="minorHAnsi"/>
+          <w:b w:val="0"/>
+          <w:bCs/>
+          <w:color w:val="000000"/>
+          <w:sz w:val="22"/>
+          <w:shd w:val="clear" w:color="auto" w:fill="FFFFFF"/>
+        </w:rPr>
+        <w:t xml:space="preserve"> the</w:t>
+      </w:r>
+      <w:r>
+        <w:rPr>
+          <w:rFonts w:cstheme="minorHAnsi"/>
+          <w:b w:val="0"/>
+          <w:bCs/>
+          <w:color w:val="000000"/>
+          <w:sz w:val="22"/>
+          <w:shd w:val="clear" w:color="auto" w:fill="FFFFFF"/>
+        </w:rPr>
+        <w:t>ir</w:t>
+      </w:r>
+      <w:r>
+        <w:rPr>
+          <w:rFonts w:cstheme="minorHAnsi"/>
+          <w:b w:val="0"/>
+          <w:bCs/>
+          <w:color w:val="000000"/>
+          <w:sz w:val="22"/>
+          <w:shd w:val="clear" w:color="auto" w:fill="FFFFFF"/>
+        </w:rPr>
+        <w:t xml:space="preserve"> proximit</w:t>
+      </w:r>
+      <w:r>
+        <w:rPr>
+          <w:rFonts w:cstheme="minorHAnsi"/>
+          <w:b w:val="0"/>
+          <w:bCs/>
+          <w:color w:val="000000"/>
+          <w:sz w:val="22"/>
+          <w:shd w:val="clear" w:color="auto" w:fill="FFFFFF"/>
+        </w:rPr>
+        <w:t>ies</w:t>
+      </w:r>
+      <w:r>
+        <w:rPr>
+          <w:rFonts w:cstheme="minorHAnsi"/>
+          <w:b w:val="0"/>
+          <w:bCs/>
+          <w:color w:val="000000"/>
+          <w:sz w:val="22"/>
+          <w:shd w:val="clear" w:color="auto" w:fill="FFFFFF"/>
+        </w:rPr>
+        <w:t xml:space="preserve"> from our starting point (JW Marriot).</w:t>
       </w:r>
     </w:p>
     <w:p>
@@ -6338,7 +6378,7 @@
           <w:rFonts w:cstheme="minorHAnsi"/>
         </w:rPr>
       </w:pPr>
-      <w:bookmarkStart w:id="12" w:name="_Toc36849931"/>
+      <w:bookmarkStart w:id="11" w:name="_Toc36849931"/>
       <w:r>
         <w:rPr>
           <w:rFonts w:cstheme="minorHAnsi"/>
@@ -6351,7 +6391,7 @@
         </w:rPr>
         <w:t>K-Means</w:t>
       </w:r>
-      <w:bookmarkEnd w:id="12"/>
+      <w:bookmarkEnd w:id="11"/>
     </w:p>
     <w:p>
       <w:pPr>
@@ -6430,10 +6470,10 @@
           <w:shd w:val="clear" w:color="auto" w:fill="FFFFFF"/>
         </w:rPr>
         <w:drawing>
-          <wp:inline distT="0" distB="0" distL="0" distR="0" wp14:anchorId="08AF766C" wp14:editId="0160393C">
-            <wp:extent cx="6305550" cy="1405255"/>
-            <wp:effectExtent l="0" t="0" r="0" b="4445"/>
-            <wp:docPr id="17" name="Picture 17"/>
+          <wp:inline distT="0" distB="0" distL="0" distR="0" wp14:anchorId="3D32EBC3" wp14:editId="61E7DB55">
+            <wp:extent cx="6363285" cy="1462087"/>
+            <wp:effectExtent l="0" t="0" r="0" b="5080"/>
+            <wp:docPr id="7" name="Picture 7"/>
             <wp:cNvGraphicFramePr>
               <a:graphicFrameLocks xmlns:a="http://schemas.openxmlformats.org/drawingml/2006/main" noChangeAspect="1"/>
             </wp:cNvGraphicFramePr>
@@ -6441,7 +6481,7 @@
               <a:graphicData uri="http://schemas.openxmlformats.org/drawingml/2006/picture">
                 <pic:pic xmlns:pic="http://schemas.openxmlformats.org/drawingml/2006/picture">
                   <pic:nvPicPr>
-                    <pic:cNvPr id="0" name="Picture 7"/>
+                    <pic:cNvPr id="0" name="Picture 1"/>
                     <pic:cNvPicPr>
                       <a:picLocks noChangeAspect="1" noChangeArrowheads="1"/>
                     </pic:cNvPicPr>
@@ -6462,7 +6502,7 @@
                   <pic:spPr bwMode="auto">
                     <a:xfrm>
                       <a:off x="0" y="0"/>
-                      <a:ext cx="6305550" cy="1405255"/>
+                      <a:ext cx="6371800" cy="1464043"/>
                     </a:xfrm>
                     <a:prstGeom prst="rect">
                       <a:avLst/>
@@ -6513,10 +6553,10 @@
           <w:shd w:val="clear" w:color="auto" w:fill="FFFFFF"/>
         </w:rPr>
         <w:drawing>
-          <wp:inline distT="0" distB="0" distL="0" distR="0" wp14:anchorId="475C94D8" wp14:editId="5FFA5681">
-            <wp:extent cx="6301105" cy="3762375"/>
-            <wp:effectExtent l="0" t="0" r="4445" b="9525"/>
-            <wp:docPr id="18" name="Picture 18"/>
+          <wp:inline distT="0" distB="0" distL="0" distR="0" wp14:anchorId="17D93D23" wp14:editId="510F08BB">
+            <wp:extent cx="6305550" cy="3767455"/>
+            <wp:effectExtent l="0" t="0" r="0" b="4445"/>
+            <wp:docPr id="10" name="Picture 10"/>
             <wp:cNvGraphicFramePr>
               <a:graphicFrameLocks xmlns:a="http://schemas.openxmlformats.org/drawingml/2006/main" noChangeAspect="1"/>
             </wp:cNvGraphicFramePr>
@@ -6524,7 +6564,7 @@
               <a:graphicData uri="http://schemas.openxmlformats.org/drawingml/2006/picture">
                 <pic:pic xmlns:pic="http://schemas.openxmlformats.org/drawingml/2006/picture">
                   <pic:nvPicPr>
-                    <pic:cNvPr id="0" name="Picture 8"/>
+                    <pic:cNvPr id="0" name="Picture 2"/>
                     <pic:cNvPicPr>
                       <a:picLocks noChangeAspect="1" noChangeArrowheads="1"/>
                     </pic:cNvPicPr>
@@ -6545,7 +6585,7 @@
                   <pic:spPr bwMode="auto">
                     <a:xfrm>
                       <a:off x="0" y="0"/>
-                      <a:ext cx="6301105" cy="3762375"/>
+                      <a:ext cx="6305550" cy="3767455"/>
                     </a:xfrm>
                     <a:prstGeom prst="rect">
                       <a:avLst/>
@@ -6623,7 +6663,7 @@
           <w:rFonts w:asciiTheme="minorHAnsi" w:hAnsiTheme="minorHAnsi" w:cstheme="minorHAnsi"/>
         </w:rPr>
       </w:pPr>
-      <w:bookmarkStart w:id="13" w:name="_Toc36849932"/>
+      <w:bookmarkStart w:id="12" w:name="_Toc36849932"/>
       <w:r>
         <w:rPr>
           <w:rFonts w:asciiTheme="minorHAnsi" w:hAnsiTheme="minorHAnsi" w:cstheme="minorHAnsi"/>
@@ -6642,7 +6682,7 @@
         </w:rPr>
         <w:t>Discussion</w:t>
       </w:r>
-      <w:bookmarkEnd w:id="13"/>
+      <w:bookmarkEnd w:id="12"/>
     </w:p>
     <w:p>
       <w:pPr>
@@ -6658,14 +6698,14 @@
         <w:tblLook w:val="04A0" w:firstRow="1" w:lastRow="0" w:firstColumn="1" w:lastColumn="0" w:noHBand="0" w:noVBand="1"/>
       </w:tblPr>
       <w:tblGrid>
-        <w:gridCol w:w="979"/>
-        <w:gridCol w:w="1261"/>
+        <w:gridCol w:w="970"/>
+        <w:gridCol w:w="1265"/>
         <w:gridCol w:w="787"/>
         <w:gridCol w:w="1164"/>
-        <w:gridCol w:w="877"/>
+        <w:gridCol w:w="879"/>
         <w:gridCol w:w="978"/>
-        <w:gridCol w:w="904"/>
-        <w:gridCol w:w="904"/>
+        <w:gridCol w:w="906"/>
+        <w:gridCol w:w="905"/>
         <w:gridCol w:w="993"/>
         <w:gridCol w:w="1089"/>
       </w:tblGrid>
@@ -7080,7 +7120,8 @@
                 <w:b/>
                 <w:bCs w:val="0"/>
                 <w:color w:val="000000"/>
-                <w:sz w:val="22"/>
+                <w:sz w:val="20"/>
+                <w:szCs w:val="20"/>
                 <w:shd w:val="clear" w:color="auto" w:fill="FFFFFF"/>
               </w:rPr>
             </w:pPr>
@@ -7090,10 +7131,23 @@
                 <w:b/>
                 <w:bCs w:val="0"/>
                 <w:color w:val="000000"/>
-                <w:sz w:val="22"/>
-                <w:shd w:val="clear" w:color="auto" w:fill="FFFFFF"/>
-              </w:rPr>
-              <w:t>Cluster0</w:t>
+                <w:sz w:val="20"/>
+                <w:szCs w:val="20"/>
+                <w:shd w:val="clear" w:color="auto" w:fill="FFFFFF"/>
+              </w:rPr>
+              <w:t>Cluster</w:t>
+            </w:r>
+            <w:r>
+              <w:rPr>
+                <w:rFonts w:cstheme="minorHAnsi"/>
+                <w:b/>
+                <w:bCs w:val="0"/>
+                <w:color w:val="000000"/>
+                <w:sz w:val="20"/>
+                <w:szCs w:val="20"/>
+                <w:shd w:val="clear" w:color="auto" w:fill="FFFFFF"/>
+              </w:rPr>
+              <w:t xml:space="preserve"> 1</w:t>
             </w:r>
           </w:p>
         </w:tc>
@@ -7123,7 +7177,18 @@
                 <w:sz w:val="22"/>
                 <w:shd w:val="clear" w:color="auto" w:fill="FFFFFF"/>
               </w:rPr>
-              <w:t>0.1 - 8.5</w:t>
+              <w:t>0.1 - 8.</w:t>
+            </w:r>
+            <w:r>
+              <w:rPr>
+                <w:rFonts w:cstheme="minorHAnsi"/>
+                <w:b w:val="0"/>
+                <w:bCs/>
+                <w:color w:val="000000"/>
+                <w:sz w:val="22"/>
+                <w:shd w:val="clear" w:color="auto" w:fill="FFFFFF"/>
+              </w:rPr>
+              <w:t>6</w:t>
             </w:r>
           </w:p>
         </w:tc>
@@ -7149,7 +7214,16 @@
                 <w:sz w:val="22"/>
                 <w:shd w:val="clear" w:color="auto" w:fill="FFFFFF"/>
               </w:rPr>
-              <w:t>106</w:t>
+              <w:t>10</w:t>
+            </w:r>
+            <w:r>
+              <w:rPr>
+                <w:rFonts w:cstheme="minorHAnsi"/>
+                <w:color w:val="34ABA2" w:themeColor="accent6"/>
+                <w:sz w:val="22"/>
+                <w:shd w:val="clear" w:color="auto" w:fill="FFFFFF"/>
+              </w:rPr>
+              <w:t>8</w:t>
             </w:r>
           </w:p>
         </w:tc>
@@ -7235,7 +7309,18 @@
                 <w:sz w:val="22"/>
                 <w:shd w:val="clear" w:color="auto" w:fill="FFFFFF"/>
               </w:rPr>
-              <w:t>45</w:t>
+              <w:t>4</w:t>
+            </w:r>
+            <w:r>
+              <w:rPr>
+                <w:rFonts w:cstheme="minorHAnsi"/>
+                <w:b w:val="0"/>
+                <w:bCs/>
+                <w:color w:val="000000"/>
+                <w:sz w:val="22"/>
+                <w:shd w:val="clear" w:color="auto" w:fill="FFFFFF"/>
+              </w:rPr>
+              <w:t>7</w:t>
             </w:r>
           </w:p>
         </w:tc>
@@ -7287,7 +7372,16 @@
                 <w:sz w:val="22"/>
                 <w:shd w:val="clear" w:color="auto" w:fill="FFFFFF"/>
               </w:rPr>
-              <w:t>124</w:t>
+              <w:t>12</w:t>
+            </w:r>
+            <w:r>
+              <w:rPr>
+                <w:rFonts w:cstheme="minorHAnsi"/>
+                <w:color w:val="34ABA2" w:themeColor="accent6"/>
+                <w:sz w:val="22"/>
+                <w:shd w:val="clear" w:color="auto" w:fill="FFFFFF"/>
+              </w:rPr>
+              <w:t>3</w:t>
             </w:r>
           </w:p>
         </w:tc>
@@ -7313,7 +7407,16 @@
                 <w:sz w:val="22"/>
                 <w:shd w:val="clear" w:color="auto" w:fill="FFFFFF"/>
               </w:rPr>
-              <w:t>125</w:t>
+              <w:t>12</w:t>
+            </w:r>
+            <w:r>
+              <w:rPr>
+                <w:rFonts w:cstheme="minorHAnsi"/>
+                <w:color w:val="34ABA2" w:themeColor="accent6"/>
+                <w:sz w:val="22"/>
+                <w:shd w:val="clear" w:color="auto" w:fill="FFFFFF"/>
+              </w:rPr>
+              <w:t>2</w:t>
             </w:r>
           </w:p>
         </w:tc>
@@ -7362,7 +7465,8 @@
                 <w:b/>
                 <w:bCs w:val="0"/>
                 <w:color w:val="000000"/>
-                <w:sz w:val="22"/>
+                <w:sz w:val="20"/>
+                <w:szCs w:val="20"/>
                 <w:shd w:val="clear" w:color="auto" w:fill="FFFFFF"/>
               </w:rPr>
             </w:pPr>
@@ -7372,10 +7476,23 @@
                 <w:b/>
                 <w:bCs w:val="0"/>
                 <w:color w:val="000000"/>
-                <w:sz w:val="22"/>
-                <w:shd w:val="clear" w:color="auto" w:fill="FFFFFF"/>
-              </w:rPr>
-              <w:t>Cluster3</w:t>
+                <w:sz w:val="20"/>
+                <w:szCs w:val="20"/>
+                <w:shd w:val="clear" w:color="auto" w:fill="FFFFFF"/>
+              </w:rPr>
+              <w:t>Cluster</w:t>
+            </w:r>
+            <w:r>
+              <w:rPr>
+                <w:rFonts w:cstheme="minorHAnsi"/>
+                <w:b/>
+                <w:bCs w:val="0"/>
+                <w:color w:val="000000"/>
+                <w:sz w:val="20"/>
+                <w:szCs w:val="20"/>
+                <w:shd w:val="clear" w:color="auto" w:fill="FFFFFF"/>
+              </w:rPr>
+              <w:t xml:space="preserve"> 2</w:t>
             </w:r>
           </w:p>
         </w:tc>
@@ -7405,7 +7522,40 @@
                 <w:sz w:val="22"/>
                 <w:shd w:val="clear" w:color="auto" w:fill="FFFFFF"/>
               </w:rPr>
-              <w:t>8.6 - 18.7</w:t>
+              <w:t xml:space="preserve">8.6 </w:t>
+            </w:r>
+            <w:r>
+              <w:rPr>
+                <w:rFonts w:cstheme="minorHAnsi"/>
+                <w:b w:val="0"/>
+                <w:bCs/>
+                <w:color w:val="000000"/>
+                <w:sz w:val="22"/>
+                <w:shd w:val="clear" w:color="auto" w:fill="FFFFFF"/>
+              </w:rPr>
+              <w:t>–</w:t>
+            </w:r>
+            <w:r>
+              <w:rPr>
+                <w:rFonts w:cstheme="minorHAnsi"/>
+                <w:b w:val="0"/>
+                <w:bCs/>
+                <w:color w:val="000000"/>
+                <w:sz w:val="22"/>
+                <w:shd w:val="clear" w:color="auto" w:fill="FFFFFF"/>
+              </w:rPr>
+              <w:t xml:space="preserve"> </w:t>
+            </w:r>
+            <w:r>
+              <w:rPr>
+                <w:rFonts w:cstheme="minorHAnsi"/>
+                <w:b w:val="0"/>
+                <w:bCs/>
+                <w:color w:val="000000"/>
+                <w:sz w:val="22"/>
+                <w:shd w:val="clear" w:color="auto" w:fill="FFFFFF"/>
+              </w:rPr>
+              <w:t>19.0</w:t>
             </w:r>
           </w:p>
         </w:tc>
@@ -7435,7 +7585,18 @@
                 <w:sz w:val="22"/>
                 <w:shd w:val="clear" w:color="auto" w:fill="FFFFFF"/>
               </w:rPr>
-              <w:t>42</w:t>
+              <w:t>4</w:t>
+            </w:r>
+            <w:r>
+              <w:rPr>
+                <w:rFonts w:cstheme="minorHAnsi"/>
+                <w:b w:val="0"/>
+                <w:bCs/>
+                <w:color w:val="000000"/>
+                <w:sz w:val="22"/>
+                <w:shd w:val="clear" w:color="auto" w:fill="FFFFFF"/>
+              </w:rPr>
+              <w:t>6</w:t>
             </w:r>
           </w:p>
         </w:tc>
@@ -7517,7 +7678,7 @@
                 <w:sz w:val="22"/>
                 <w:shd w:val="clear" w:color="auto" w:fill="FFFFFF"/>
               </w:rPr>
-              <w:t>59</w:t>
+              <w:t>60</w:t>
             </w:r>
           </w:p>
         </w:tc>
@@ -7607,7 +7768,7 @@
                 <w:sz w:val="22"/>
                 <w:shd w:val="clear" w:color="auto" w:fill="FFFFFF"/>
               </w:rPr>
-              <w:t>59</w:t>
+              <w:t>61</w:t>
             </w:r>
           </w:p>
         </w:tc>
@@ -7655,7 +7816,8 @@
                 <w:b/>
                 <w:bCs w:val="0"/>
                 <w:color w:val="000000"/>
-                <w:sz w:val="22"/>
+                <w:sz w:val="20"/>
+                <w:szCs w:val="20"/>
                 <w:shd w:val="clear" w:color="auto" w:fill="FFFFFF"/>
               </w:rPr>
             </w:pPr>
@@ -7665,10 +7827,23 @@
                 <w:b/>
                 <w:bCs w:val="0"/>
                 <w:color w:val="000000"/>
-                <w:sz w:val="22"/>
-                <w:shd w:val="clear" w:color="auto" w:fill="FFFFFF"/>
-              </w:rPr>
-              <w:t>Cluster2</w:t>
+                <w:sz w:val="20"/>
+                <w:szCs w:val="20"/>
+                <w:shd w:val="clear" w:color="auto" w:fill="FFFFFF"/>
+              </w:rPr>
+              <w:t>Cluster</w:t>
+            </w:r>
+            <w:r>
+              <w:rPr>
+                <w:rFonts w:cstheme="minorHAnsi"/>
+                <w:b/>
+                <w:bCs w:val="0"/>
+                <w:color w:val="000000"/>
+                <w:sz w:val="20"/>
+                <w:szCs w:val="20"/>
+                <w:shd w:val="clear" w:color="auto" w:fill="FFFFFF"/>
+              </w:rPr>
+              <w:t xml:space="preserve"> 3</w:t>
             </w:r>
           </w:p>
         </w:tc>
@@ -7698,7 +7873,29 @@
                 <w:sz w:val="22"/>
                 <w:shd w:val="clear" w:color="auto" w:fill="FFFFFF"/>
               </w:rPr>
-              <w:t>18.8 - 29.3</w:t>
+              <w:t>19.1</w:t>
+            </w:r>
+            <w:r>
+              <w:rPr>
+                <w:rFonts w:cstheme="minorHAnsi"/>
+                <w:b w:val="0"/>
+                <w:bCs/>
+                <w:color w:val="000000"/>
+                <w:sz w:val="22"/>
+                <w:shd w:val="clear" w:color="auto" w:fill="FFFFFF"/>
+              </w:rPr>
+              <w:t xml:space="preserve"> - 29.</w:t>
+            </w:r>
+            <w:r>
+              <w:rPr>
+                <w:rFonts w:cstheme="minorHAnsi"/>
+                <w:b w:val="0"/>
+                <w:bCs/>
+                <w:color w:val="000000"/>
+                <w:sz w:val="22"/>
+                <w:shd w:val="clear" w:color="auto" w:fill="FFFFFF"/>
+              </w:rPr>
+              <w:t>4</w:t>
             </w:r>
           </w:p>
         </w:tc>
@@ -7728,7 +7925,18 @@
                 <w:sz w:val="22"/>
                 <w:shd w:val="clear" w:color="auto" w:fill="FFFFFF"/>
               </w:rPr>
-              <w:t>36</w:t>
+              <w:t>3</w:t>
+            </w:r>
+            <w:r>
+              <w:rPr>
+                <w:rFonts w:cstheme="minorHAnsi"/>
+                <w:b w:val="0"/>
+                <w:bCs/>
+                <w:color w:val="000000"/>
+                <w:sz w:val="22"/>
+                <w:shd w:val="clear" w:color="auto" w:fill="FFFFFF"/>
+              </w:rPr>
+              <w:t>4</w:t>
             </w:r>
           </w:p>
         </w:tc>
@@ -7818,7 +8026,18 @@
                 <w:sz w:val="22"/>
                 <w:shd w:val="clear" w:color="auto" w:fill="FFFFFF"/>
               </w:rPr>
-              <w:t>35</w:t>
+              <w:t>3</w:t>
+            </w:r>
+            <w:r>
+              <w:rPr>
+                <w:rFonts w:cstheme="minorHAnsi"/>
+                <w:b w:val="0"/>
+                <w:bCs/>
+                <w:color w:val="000000"/>
+                <w:sz w:val="22"/>
+                <w:shd w:val="clear" w:color="auto" w:fill="FFFFFF"/>
+              </w:rPr>
+              <w:t>7</w:t>
             </w:r>
           </w:p>
         </w:tc>
@@ -7878,7 +8097,18 @@
                 <w:sz w:val="22"/>
                 <w:shd w:val="clear" w:color="auto" w:fill="FFFFFF"/>
               </w:rPr>
-              <w:t>25</w:t>
+              <w:t>2</w:t>
+            </w:r>
+            <w:r>
+              <w:rPr>
+                <w:rFonts w:cstheme="minorHAnsi"/>
+                <w:b w:val="0"/>
+                <w:bCs/>
+                <w:color w:val="000000"/>
+                <w:sz w:val="22"/>
+                <w:shd w:val="clear" w:color="auto" w:fill="FFFFFF"/>
+              </w:rPr>
+              <w:t>6</w:t>
             </w:r>
           </w:p>
         </w:tc>
@@ -7908,7 +8138,7 @@
                 <w:sz w:val="22"/>
                 <w:shd w:val="clear" w:color="auto" w:fill="FFFFFF"/>
               </w:rPr>
-              <w:t>22</w:t>
+              <w:t>18</w:t>
             </w:r>
           </w:p>
         </w:tc>
@@ -7957,7 +8187,8 @@
                 <w:b/>
                 <w:bCs w:val="0"/>
                 <w:color w:val="000000"/>
-                <w:sz w:val="22"/>
+                <w:sz w:val="20"/>
+                <w:szCs w:val="20"/>
                 <w:shd w:val="clear" w:color="auto" w:fill="FFFFFF"/>
               </w:rPr>
             </w:pPr>
@@ -7967,10 +8198,23 @@
                 <w:b/>
                 <w:bCs w:val="0"/>
                 <w:color w:val="000000"/>
-                <w:sz w:val="22"/>
-                <w:shd w:val="clear" w:color="auto" w:fill="FFFFFF"/>
-              </w:rPr>
-              <w:t>Cluster4</w:t>
+                <w:sz w:val="20"/>
+                <w:szCs w:val="20"/>
+                <w:shd w:val="clear" w:color="auto" w:fill="FFFFFF"/>
+              </w:rPr>
+              <w:t>Cluster</w:t>
+            </w:r>
+            <w:r>
+              <w:rPr>
+                <w:rFonts w:cstheme="minorHAnsi"/>
+                <w:b/>
+                <w:bCs w:val="0"/>
+                <w:color w:val="000000"/>
+                <w:sz w:val="20"/>
+                <w:szCs w:val="20"/>
+                <w:shd w:val="clear" w:color="auto" w:fill="FFFFFF"/>
+              </w:rPr>
+              <w:t xml:space="preserve"> 0</w:t>
             </w:r>
           </w:p>
         </w:tc>
@@ -8000,7 +8244,29 @@
                 <w:sz w:val="22"/>
                 <w:shd w:val="clear" w:color="auto" w:fill="FFFFFF"/>
               </w:rPr>
-              <w:t>30.0 - 40.0</w:t>
+              <w:t>30.</w:t>
+            </w:r>
+            <w:r>
+              <w:rPr>
+                <w:rFonts w:cstheme="minorHAnsi"/>
+                <w:b w:val="0"/>
+                <w:bCs/>
+                <w:color w:val="000000"/>
+                <w:sz w:val="22"/>
+                <w:shd w:val="clear" w:color="auto" w:fill="FFFFFF"/>
+              </w:rPr>
+              <w:t>1</w:t>
+            </w:r>
+            <w:r>
+              <w:rPr>
+                <w:rFonts w:cstheme="minorHAnsi"/>
+                <w:b w:val="0"/>
+                <w:bCs/>
+                <w:color w:val="000000"/>
+                <w:sz w:val="22"/>
+                <w:shd w:val="clear" w:color="auto" w:fill="FFFFFF"/>
+              </w:rPr>
+              <w:t xml:space="preserve"> - 40.0</w:t>
             </w:r>
           </w:p>
         </w:tc>
@@ -8030,7 +8296,18 @@
                 <w:sz w:val="22"/>
                 <w:shd w:val="clear" w:color="auto" w:fill="FFFFFF"/>
               </w:rPr>
-              <w:t>15</w:t>
+              <w:t>1</w:t>
+            </w:r>
+            <w:r>
+              <w:rPr>
+                <w:rFonts w:cstheme="minorHAnsi"/>
+                <w:b w:val="0"/>
+                <w:bCs/>
+                <w:color w:val="000000"/>
+                <w:sz w:val="22"/>
+                <w:shd w:val="clear" w:color="auto" w:fill="FFFFFF"/>
+              </w:rPr>
+              <w:t>4</w:t>
             </w:r>
           </w:p>
         </w:tc>
@@ -8120,7 +8397,18 @@
                 <w:sz w:val="22"/>
                 <w:shd w:val="clear" w:color="auto" w:fill="FFFFFF"/>
               </w:rPr>
-              <w:t>28</w:t>
+              <w:t>2</w:t>
+            </w:r>
+            <w:r>
+              <w:rPr>
+                <w:rFonts w:cstheme="minorHAnsi"/>
+                <w:b w:val="0"/>
+                <w:bCs/>
+                <w:color w:val="000000"/>
+                <w:sz w:val="22"/>
+                <w:shd w:val="clear" w:color="auto" w:fill="FFFFFF"/>
+              </w:rPr>
+              <w:t>7</w:t>
             </w:r>
           </w:p>
         </w:tc>
@@ -8150,7 +8438,7 @@
                 <w:sz w:val="22"/>
                 <w:shd w:val="clear" w:color="auto" w:fill="FFFFFF"/>
               </w:rPr>
-              <w:t>30</w:t>
+              <w:t>29</w:t>
             </w:r>
           </w:p>
         </w:tc>
@@ -8210,7 +8498,18 @@
                 <w:sz w:val="22"/>
                 <w:shd w:val="clear" w:color="auto" w:fill="FFFFFF"/>
               </w:rPr>
-              <w:t>22</w:t>
+              <w:t>2</w:t>
+            </w:r>
+            <w:r>
+              <w:rPr>
+                <w:rFonts w:cstheme="minorHAnsi"/>
+                <w:b w:val="0"/>
+                <w:bCs/>
+                <w:color w:val="000000"/>
+                <w:sz w:val="22"/>
+                <w:shd w:val="clear" w:color="auto" w:fill="FFFFFF"/>
+              </w:rPr>
+              <w:t>3</w:t>
             </w:r>
           </w:p>
         </w:tc>
@@ -8262,7 +8561,8 @@
                 <w:b/>
                 <w:bCs w:val="0"/>
                 <w:color w:val="000000"/>
-                <w:sz w:val="22"/>
+                <w:sz w:val="20"/>
+                <w:szCs w:val="20"/>
                 <w:shd w:val="clear" w:color="auto" w:fill="FFFFFF"/>
               </w:rPr>
             </w:pPr>
@@ -8272,10 +8572,23 @@
                 <w:b/>
                 <w:bCs w:val="0"/>
                 <w:color w:val="000000"/>
-                <w:sz w:val="22"/>
-                <w:shd w:val="clear" w:color="auto" w:fill="FFFFFF"/>
-              </w:rPr>
-              <w:t>Cluster1</w:t>
+                <w:sz w:val="20"/>
+                <w:szCs w:val="20"/>
+                <w:shd w:val="clear" w:color="auto" w:fill="FFFFFF"/>
+              </w:rPr>
+              <w:t>Cluster</w:t>
+            </w:r>
+            <w:r>
+              <w:rPr>
+                <w:rFonts w:cstheme="minorHAnsi"/>
+                <w:b/>
+                <w:bCs w:val="0"/>
+                <w:color w:val="000000"/>
+                <w:sz w:val="20"/>
+                <w:szCs w:val="20"/>
+                <w:shd w:val="clear" w:color="auto" w:fill="FFFFFF"/>
+              </w:rPr>
+              <w:t xml:space="preserve"> 4</w:t>
             </w:r>
           </w:p>
         </w:tc>
@@ -8305,7 +8618,40 @@
                 <w:sz w:val="22"/>
                 <w:shd w:val="clear" w:color="auto" w:fill="FFFFFF"/>
               </w:rPr>
-              <w:t>40.5 - 50.0</w:t>
+              <w:t xml:space="preserve">40.5 </w:t>
+            </w:r>
+            <w:r>
+              <w:rPr>
+                <w:rFonts w:cstheme="minorHAnsi"/>
+                <w:b w:val="0"/>
+                <w:bCs/>
+                <w:color w:val="000000"/>
+                <w:sz w:val="22"/>
+                <w:shd w:val="clear" w:color="auto" w:fill="FFFFFF"/>
+              </w:rPr>
+              <w:t>–</w:t>
+            </w:r>
+            <w:r>
+              <w:rPr>
+                <w:rFonts w:cstheme="minorHAnsi"/>
+                <w:b w:val="0"/>
+                <w:bCs/>
+                <w:color w:val="000000"/>
+                <w:sz w:val="22"/>
+                <w:shd w:val="clear" w:color="auto" w:fill="FFFFFF"/>
+              </w:rPr>
+              <w:t xml:space="preserve"> </w:t>
+            </w:r>
+            <w:r>
+              <w:rPr>
+                <w:rFonts w:cstheme="minorHAnsi"/>
+                <w:b w:val="0"/>
+                <w:bCs/>
+                <w:color w:val="000000"/>
+                <w:sz w:val="22"/>
+                <w:shd w:val="clear" w:color="auto" w:fill="FFFFFF"/>
+              </w:rPr>
+              <w:t>49.7</w:t>
             </w:r>
           </w:p>
         </w:tc>
@@ -8335,7 +8681,18 @@
                 <w:sz w:val="22"/>
                 <w:shd w:val="clear" w:color="auto" w:fill="FFFFFF"/>
               </w:rPr>
-              <w:t>12</w:t>
+              <w:t>1</w:t>
+            </w:r>
+            <w:r>
+              <w:rPr>
+                <w:rFonts w:cstheme="minorHAnsi"/>
+                <w:b w:val="0"/>
+                <w:bCs/>
+                <w:color w:val="000000"/>
+                <w:sz w:val="22"/>
+                <w:shd w:val="clear" w:color="auto" w:fill="FFFFFF"/>
+              </w:rPr>
+              <w:t>0</w:t>
             </w:r>
           </w:p>
         </w:tc>
@@ -8455,7 +8812,18 @@
                 <w:sz w:val="22"/>
                 <w:shd w:val="clear" w:color="auto" w:fill="FFFFFF"/>
               </w:rPr>
-              <w:t>63</w:t>
+              <w:t>6</w:t>
+            </w:r>
+            <w:r>
+              <w:rPr>
+                <w:rFonts w:cstheme="minorHAnsi"/>
+                <w:b w:val="0"/>
+                <w:bCs/>
+                <w:color w:val="000000"/>
+                <w:sz w:val="22"/>
+                <w:shd w:val="clear" w:color="auto" w:fill="FFFFFF"/>
+              </w:rPr>
+              <w:t>4</w:t>
             </w:r>
           </w:p>
         </w:tc>
@@ -8485,7 +8853,18 @@
                 <w:sz w:val="22"/>
                 <w:shd w:val="clear" w:color="auto" w:fill="FFFFFF"/>
               </w:rPr>
-              <w:t>31</w:t>
+              <w:t>3</w:t>
+            </w:r>
+            <w:r>
+              <w:rPr>
+                <w:rFonts w:cstheme="minorHAnsi"/>
+                <w:b w:val="0"/>
+                <w:bCs/>
+                <w:color w:val="000000"/>
+                <w:sz w:val="22"/>
+                <w:shd w:val="clear" w:color="auto" w:fill="FFFFFF"/>
+              </w:rPr>
+              <w:t>0</w:t>
             </w:r>
           </w:p>
         </w:tc>
@@ -8515,7 +8894,18 @@
                 <w:sz w:val="22"/>
                 <w:shd w:val="clear" w:color="auto" w:fill="FFFFFF"/>
               </w:rPr>
-              <w:t>20</w:t>
+              <w:t>2</w:t>
+            </w:r>
+            <w:r>
+              <w:rPr>
+                <w:rFonts w:cstheme="minorHAnsi"/>
+                <w:b w:val="0"/>
+                <w:bCs/>
+                <w:color w:val="000000"/>
+                <w:sz w:val="22"/>
+                <w:shd w:val="clear" w:color="auto" w:fill="FFFFFF"/>
+              </w:rPr>
+              <w:t>4</w:t>
             </w:r>
           </w:p>
         </w:tc>
@@ -8602,15 +8992,141 @@
           <w:sz w:val="22"/>
           <w:shd w:val="clear" w:color="auto" w:fill="FFFFFF"/>
         </w:rPr>
-        <w:t>. Through our Clustering model, we have tried to spread most of the attractions and restaurants evenly between the clusters. One exception being Ethiopian restaurants as they are spread between Cluster0 and Cluster3, due to concentration of them being located between 0.1 - 18.7 Kms. From the summary above, we are able to present a clear picture of where the places/ restaurants of interest are, making it an easy decision for the user to pick a cluster and go on a day-tour. </w:t>
-      </w:r>
-      <w:r>
-        <w:rPr>
-          <w:rFonts w:cstheme="minorHAnsi"/>
-          <w:color w:val="000000"/>
-          <w:sz w:val="22"/>
-        </w:rPr>
-        <w:t>Cluster0 is clearly my choice for a day trip! What's yours?</w:t>
+        <w:t>. Through our Clustering model, we have tried to spread most of the attractions and restaurants evenly between the clusters. One exception being Ethiopian restaurants</w:t>
+      </w:r>
+      <w:r>
+        <w:rPr>
+          <w:rFonts w:cstheme="minorHAnsi"/>
+          <w:b w:val="0"/>
+          <w:bCs/>
+          <w:color w:val="000000"/>
+          <w:sz w:val="22"/>
+          <w:shd w:val="clear" w:color="auto" w:fill="FFFFFF"/>
+        </w:rPr>
+        <w:t>,</w:t>
+      </w:r>
+      <w:r>
+        <w:rPr>
+          <w:rFonts w:cstheme="minorHAnsi"/>
+          <w:b w:val="0"/>
+          <w:bCs/>
+          <w:color w:val="000000"/>
+          <w:sz w:val="22"/>
+          <w:shd w:val="clear" w:color="auto" w:fill="FFFFFF"/>
+        </w:rPr>
+        <w:t xml:space="preserve"> as they are spread between Cluster</w:t>
+      </w:r>
+      <w:r>
+        <w:rPr>
+          <w:rFonts w:cstheme="minorHAnsi"/>
+          <w:b w:val="0"/>
+          <w:bCs/>
+          <w:color w:val="000000"/>
+          <w:sz w:val="22"/>
+          <w:shd w:val="clear" w:color="auto" w:fill="FFFFFF"/>
+        </w:rPr>
+        <w:t xml:space="preserve"> 1</w:t>
+      </w:r>
+      <w:r>
+        <w:rPr>
+          <w:rFonts w:cstheme="minorHAnsi"/>
+          <w:b w:val="0"/>
+          <w:bCs/>
+          <w:color w:val="000000"/>
+          <w:sz w:val="22"/>
+          <w:shd w:val="clear" w:color="auto" w:fill="FFFFFF"/>
+        </w:rPr>
+        <w:t xml:space="preserve"> and Cluster</w:t>
+      </w:r>
+      <w:r>
+        <w:rPr>
+          <w:rFonts w:cstheme="minorHAnsi"/>
+          <w:b w:val="0"/>
+          <w:bCs/>
+          <w:color w:val="000000"/>
+          <w:sz w:val="22"/>
+          <w:shd w:val="clear" w:color="auto" w:fill="FFFFFF"/>
+        </w:rPr>
+        <w:t xml:space="preserve"> 2</w:t>
+      </w:r>
+      <w:r>
+        <w:rPr>
+          <w:rFonts w:cstheme="minorHAnsi"/>
+          <w:b w:val="0"/>
+          <w:bCs/>
+          <w:color w:val="000000"/>
+          <w:sz w:val="22"/>
+          <w:shd w:val="clear" w:color="auto" w:fill="FFFFFF"/>
+        </w:rPr>
+        <w:t xml:space="preserve">, due to concentration of them being located between 0.1 </w:t>
+      </w:r>
+      <w:r>
+        <w:rPr>
+          <w:rFonts w:cstheme="minorHAnsi"/>
+          <w:b w:val="0"/>
+          <w:bCs/>
+          <w:color w:val="000000"/>
+          <w:sz w:val="22"/>
+          <w:shd w:val="clear" w:color="auto" w:fill="FFFFFF"/>
+        </w:rPr>
+        <w:t>–</w:t>
+      </w:r>
+      <w:r>
+        <w:rPr>
+          <w:rFonts w:cstheme="minorHAnsi"/>
+          <w:b w:val="0"/>
+          <w:bCs/>
+          <w:color w:val="000000"/>
+          <w:sz w:val="22"/>
+          <w:shd w:val="clear" w:color="auto" w:fill="FFFFFF"/>
+        </w:rPr>
+        <w:t xml:space="preserve"> </w:t>
+      </w:r>
+      <w:r>
+        <w:rPr>
+          <w:rFonts w:cstheme="minorHAnsi"/>
+          <w:b w:val="0"/>
+          <w:bCs/>
+          <w:color w:val="000000"/>
+          <w:sz w:val="22"/>
+          <w:shd w:val="clear" w:color="auto" w:fill="FFFFFF"/>
+        </w:rPr>
+        <w:t>19.0</w:t>
+      </w:r>
+      <w:r>
+        <w:rPr>
+          <w:rFonts w:cstheme="minorHAnsi"/>
+          <w:b w:val="0"/>
+          <w:bCs/>
+          <w:color w:val="000000"/>
+          <w:sz w:val="22"/>
+          <w:shd w:val="clear" w:color="auto" w:fill="FFFFFF"/>
+        </w:rPr>
+        <w:t xml:space="preserve"> Kms. From the summary above, we are able to present a clear picture of where the places/ restaurants of interest are, making it an easy decision for the user to pick a cluster and go on a day-tour. </w:t>
+      </w:r>
+      <w:r>
+        <w:rPr>
+          <w:rFonts w:cstheme="minorHAnsi"/>
+          <w:color w:val="000000"/>
+          <w:sz w:val="22"/>
+        </w:rPr>
+        <w:t>Cluster</w:t>
+      </w:r>
+      <w:r>
+        <w:rPr>
+          <w:rFonts w:cstheme="minorHAnsi"/>
+          <w:color w:val="000000"/>
+          <w:sz w:val="22"/>
+        </w:rPr>
+        <w:t xml:space="preserve"> 1</w:t>
+      </w:r>
+      <w:r>
+        <w:rPr>
+          <w:rFonts w:cstheme="minorHAnsi"/>
+          <w:color w:val="000000"/>
+          <w:sz w:val="22"/>
+        </w:rPr>
+        <w:t xml:space="preserve"> is clearly my choice for a day trip! What's yours?</w:t>
       </w:r>
     </w:p>
     <w:p>
@@ -8620,7 +9136,7 @@
           <w:rFonts w:asciiTheme="minorHAnsi" w:hAnsiTheme="minorHAnsi" w:cstheme="minorHAnsi"/>
         </w:rPr>
       </w:pPr>
-      <w:bookmarkStart w:id="14" w:name="_Toc36849933"/>
+      <w:bookmarkStart w:id="13" w:name="_Toc36849933"/>
       <w:r>
         <w:rPr>
           <w:rFonts w:asciiTheme="minorHAnsi" w:hAnsiTheme="minorHAnsi" w:cstheme="minorHAnsi"/>
@@ -8628,7 +9144,7 @@
         <w:lastRenderedPageBreak/>
         <w:t>Conclusion</w:t>
       </w:r>
-      <w:bookmarkEnd w:id="14"/>
+      <w:bookmarkEnd w:id="13"/>
     </w:p>
     <w:p>
       <w:pPr>
@@ -8661,18 +9177,58 @@
           <w:sz w:val="22"/>
           <w:shd w:val="clear" w:color="auto" w:fill="FFFFFF"/>
         </w:rPr>
-        <w:t>Effectiveness of the Data Science methodology can be judged by the clarity in the story telling and the ease in which a decision can be made. Here using exploratory analysis and clustering, we are able to present data with utmost clarity, leaving the user to make an easy decision. As can be seen from the summary table, Cluster0 is the most straightforward choice from JW Marriot for the given preferences</w:t>
-      </w:r>
-      <w:r>
-        <w:rPr>
-          <w:rFonts w:cstheme="minorHAnsi"/>
-          <w:b w:val="0"/>
-          <w:bCs/>
-          <w:color w:val="000000"/>
-          <w:sz w:val="22"/>
-          <w:shd w:val="clear" w:color="auto" w:fill="FFFFFF"/>
-        </w:rPr>
-        <w:t>, due to following reasons:</w:t>
+        <w:t>Effectiveness of the Data Science methodology can be judged by the clarity in the story telling and the ease in which a decision can be made. Here using exploratory analysis and clustering, we are able to present data with utmost clarity, leaving the user to make an easy decision. As can be seen from the summary table, Cluster</w:t>
+      </w:r>
+      <w:r>
+        <w:rPr>
+          <w:rFonts w:cstheme="minorHAnsi"/>
+          <w:color w:val="000000"/>
+          <w:sz w:val="22"/>
+          <w:shd w:val="clear" w:color="auto" w:fill="FFFFFF"/>
+        </w:rPr>
+        <w:t xml:space="preserve"> 1</w:t>
+      </w:r>
+      <w:r>
+        <w:rPr>
+          <w:rFonts w:cstheme="minorHAnsi"/>
+          <w:color w:val="000000"/>
+          <w:sz w:val="22"/>
+          <w:shd w:val="clear" w:color="auto" w:fill="FFFFFF"/>
+        </w:rPr>
+        <w:t xml:space="preserve"> is the most straightforward choice from JW Marriot for the given preferences</w:t>
+      </w:r>
+      <w:r>
+        <w:rPr>
+          <w:rFonts w:cstheme="minorHAnsi"/>
+          <w:b w:val="0"/>
+          <w:bCs/>
+          <w:color w:val="000000"/>
+          <w:sz w:val="22"/>
+          <w:shd w:val="clear" w:color="auto" w:fill="FFFFFF"/>
+        </w:rPr>
+        <w:t xml:space="preserve">, due to </w:t>
+      </w:r>
+      <w:r>
+        <w:rPr>
+          <w:rFonts w:cstheme="minorHAnsi"/>
+          <w:b w:val="0"/>
+          <w:bCs/>
+          <w:color w:val="000000"/>
+          <w:sz w:val="22"/>
+          <w:shd w:val="clear" w:color="auto" w:fill="FFFFFF"/>
+        </w:rPr>
+        <w:t xml:space="preserve">the </w:t>
+      </w:r>
+      <w:r>
+        <w:rPr>
+          <w:rFonts w:cstheme="minorHAnsi"/>
+          <w:b w:val="0"/>
+          <w:bCs/>
+          <w:color w:val="000000"/>
+          <w:sz w:val="22"/>
+          <w:shd w:val="clear" w:color="auto" w:fill="FFFFFF"/>
+        </w:rPr>
+        <w:t>following reasons:</w:t>
       </w:r>
     </w:p>
     <w:p>
@@ -8730,7 +9286,29 @@
           <w:sz w:val="22"/>
           <w:shd w:val="clear" w:color="auto" w:fill="FFFFFF"/>
         </w:rPr>
-        <w:t>It is the nearest cluster from JW Marriot, and the user has to travel a radius of just 8.5 Kms to enjoy these attractions</w:t>
+        <w:t>It is the nearest cluster from JW Marriot, and the user has to travel a radius of just 8.</w:t>
+      </w:r>
+      <w:r>
+        <w:rPr>
+          <w:rFonts w:cstheme="minorHAnsi"/>
+          <w:b w:val="0"/>
+          <w:bCs/>
+          <w:color w:val="000000"/>
+          <w:sz w:val="22"/>
+          <w:shd w:val="clear" w:color="auto" w:fill="FFFFFF"/>
+        </w:rPr>
+        <w:t>6</w:t>
+      </w:r>
+      <w:r>
+        <w:rPr>
+          <w:rFonts w:cstheme="minorHAnsi"/>
+          <w:b w:val="0"/>
+          <w:bCs/>
+          <w:color w:val="000000"/>
+          <w:sz w:val="22"/>
+          <w:shd w:val="clear" w:color="auto" w:fill="FFFFFF"/>
+        </w:rPr>
+        <w:t xml:space="preserve"> Kms to enjoy these attractions</w:t>
       </w:r>
     </w:p>
     <w:p>
@@ -8755,7 +9333,51 @@
           <w:sz w:val="22"/>
           <w:shd w:val="clear" w:color="auto" w:fill="FFFFFF"/>
         </w:rPr>
-        <w:t xml:space="preserve">Cluster0 is followed by Cluster3 and can be preferred by users who like beaches more, and it also has </w:t>
+        <w:t>Cluster</w:t>
+      </w:r>
+      <w:r>
+        <w:rPr>
+          <w:rFonts w:cstheme="minorHAnsi"/>
+          <w:b w:val="0"/>
+          <w:bCs/>
+          <w:color w:val="000000"/>
+          <w:sz w:val="22"/>
+          <w:shd w:val="clear" w:color="auto" w:fill="FFFFFF"/>
+        </w:rPr>
+        <w:t xml:space="preserve"> 1</w:t>
+      </w:r>
+      <w:r>
+        <w:rPr>
+          <w:rFonts w:cstheme="minorHAnsi"/>
+          <w:b w:val="0"/>
+          <w:bCs/>
+          <w:color w:val="000000"/>
+          <w:sz w:val="22"/>
+          <w:shd w:val="clear" w:color="auto" w:fill="FFFFFF"/>
+        </w:rPr>
+        <w:t xml:space="preserve"> is followed by Cluster</w:t>
+      </w:r>
+      <w:r>
+        <w:rPr>
+          <w:rFonts w:cstheme="minorHAnsi"/>
+          <w:b w:val="0"/>
+          <w:bCs/>
+          <w:color w:val="000000"/>
+          <w:sz w:val="22"/>
+          <w:shd w:val="clear" w:color="auto" w:fill="FFFFFF"/>
+        </w:rPr>
+        <w:t xml:space="preserve"> 2</w:t>
+      </w:r>
+      <w:r>
+        <w:rPr>
+          <w:rFonts w:cstheme="minorHAnsi"/>
+          <w:b w:val="0"/>
+          <w:bCs/>
+          <w:color w:val="000000"/>
+          <w:sz w:val="22"/>
+          <w:shd w:val="clear" w:color="auto" w:fill="FFFFFF"/>
+        </w:rPr>
+        <w:t xml:space="preserve"> and can be preferred by users who like beaches more, and it also has </w:t>
       </w:r>
       <w:r>
         <w:rPr>
@@ -8777,7 +9399,51 @@
           <w:sz w:val="22"/>
           <w:shd w:val="clear" w:color="auto" w:fill="FFFFFF"/>
         </w:rPr>
-        <w:t xml:space="preserve"> number of Ethiopian restaurants to choose from. Cluster0 and Cluster3 are the clear top choices.</w:t>
+        <w:t xml:space="preserve"> number of Ethiopian restaurants to choose from. Cluster</w:t>
+      </w:r>
+      <w:r>
+        <w:rPr>
+          <w:rFonts w:cstheme="minorHAnsi"/>
+          <w:b w:val="0"/>
+          <w:bCs/>
+          <w:color w:val="000000"/>
+          <w:sz w:val="22"/>
+          <w:shd w:val="clear" w:color="auto" w:fill="FFFFFF"/>
+        </w:rPr>
+        <w:t xml:space="preserve"> 1</w:t>
+      </w:r>
+      <w:r>
+        <w:rPr>
+          <w:rFonts w:cstheme="minorHAnsi"/>
+          <w:b w:val="0"/>
+          <w:bCs/>
+          <w:color w:val="000000"/>
+          <w:sz w:val="22"/>
+          <w:shd w:val="clear" w:color="auto" w:fill="FFFFFF"/>
+        </w:rPr>
+        <w:t xml:space="preserve"> and Cluster</w:t>
+      </w:r>
+      <w:r>
+        <w:rPr>
+          <w:rFonts w:cstheme="minorHAnsi"/>
+          <w:b w:val="0"/>
+          <w:bCs/>
+          <w:color w:val="000000"/>
+          <w:sz w:val="22"/>
+          <w:shd w:val="clear" w:color="auto" w:fill="FFFFFF"/>
+        </w:rPr>
+        <w:t xml:space="preserve"> 2</w:t>
+      </w:r>
+      <w:r>
+        <w:rPr>
+          <w:rFonts w:cstheme="minorHAnsi"/>
+          <w:b w:val="0"/>
+          <w:bCs/>
+          <w:color w:val="000000"/>
+          <w:sz w:val="22"/>
+          <w:shd w:val="clear" w:color="auto" w:fill="FFFFFF"/>
+        </w:rPr>
+        <w:t xml:space="preserve"> are the clear top choices.</w:t>
       </w:r>
     </w:p>
     <w:p>
@@ -8794,7 +9460,7 @@
           <w:rFonts w:cstheme="minorHAnsi"/>
         </w:rPr>
       </w:pPr>
-      <w:bookmarkStart w:id="15" w:name="_Toc36849934"/>
+      <w:bookmarkStart w:id="14" w:name="_Toc36849934"/>
       <w:r>
         <w:rPr>
           <w:rFonts w:cstheme="minorHAnsi"/>
@@ -8813,7 +9479,7 @@
         </w:rPr>
         <w:t>es</w:t>
       </w:r>
-      <w:bookmarkEnd w:id="15"/>
+      <w:bookmarkEnd w:id="14"/>
     </w:p>
     <w:p>
       <w:pPr>
@@ -8867,15 +9533,7 @@
           <w:sz w:val="21"/>
           <w:szCs w:val="21"/>
         </w:rPr>
-        <w:t xml:space="preserve"> filtering</w:t>
-      </w:r>
-      <w:r>
-        <w:rPr>
-          <w:rFonts w:asciiTheme="minorHAnsi" w:hAnsiTheme="minorHAnsi" w:cstheme="minorHAnsi"/>
-          <w:sz w:val="21"/>
-          <w:szCs w:val="21"/>
-        </w:rPr>
-        <w:t> becomes a possibility too. It can be </w:t>
+        <w:t xml:space="preserve"> and ratings-based</w:t>
       </w:r>
       <w:r>
         <w:rPr>
@@ -8884,7 +9542,7 @@
           <w:sz w:val="21"/>
           <w:szCs w:val="21"/>
         </w:rPr>
-        <w:t>made generic to support any city in the world</w:t>
+        <w:t xml:space="preserve"> filtering</w:t>
       </w:r>
       <w:r>
         <w:rPr>
@@ -8892,7 +9550,17 @@
           <w:sz w:val="21"/>
           <w:szCs w:val="21"/>
         </w:rPr>
-        <w:t> and has the potential to become a well-rounded service. Possibilities about </w:t>
+        <w:t> become</w:t>
+      </w:r>
+      <w:bookmarkStart w:id="15" w:name="_GoBack"/>
+      <w:bookmarkEnd w:id="15"/>
+      <w:r>
+        <w:rPr>
+          <w:rFonts w:asciiTheme="minorHAnsi" w:hAnsiTheme="minorHAnsi" w:cstheme="minorHAnsi"/>
+          <w:sz w:val="21"/>
+          <w:szCs w:val="21"/>
+        </w:rPr>
+        <w:t xml:space="preserve"> a possibility too. It can be </w:t>
       </w:r>
       <w:r>
         <w:rPr>
@@ -8901,7 +9569,15 @@
           <w:sz w:val="21"/>
           <w:szCs w:val="21"/>
         </w:rPr>
-        <w:t xml:space="preserve">integrating other </w:t>
+        <w:t>made generic to support any city in the world</w:t>
+      </w:r>
+      <w:r>
+        <w:rPr>
+          <w:rFonts w:asciiTheme="minorHAnsi" w:hAnsiTheme="minorHAnsi" w:cstheme="minorHAnsi"/>
+          <w:sz w:val="21"/>
+          <w:szCs w:val="21"/>
+        </w:rPr>
+        <w:t> and has the potential to become a well-rounded service. Possibilities about </w:t>
       </w:r>
       <w:r>
         <w:rPr>
@@ -8910,7 +9586,7 @@
           <w:sz w:val="21"/>
           <w:szCs w:val="21"/>
         </w:rPr>
-        <w:t>location-based</w:t>
+        <w:t xml:space="preserve">integrating other </w:t>
       </w:r>
       <w:r>
         <w:rPr>
@@ -8919,35 +9595,7 @@
           <w:sz w:val="21"/>
           <w:szCs w:val="21"/>
         </w:rPr>
-        <w:t xml:space="preserve"> APIs</w:t>
-      </w:r>
-      <w:r>
-        <w:rPr>
-          <w:rFonts w:asciiTheme="minorHAnsi" w:hAnsiTheme="minorHAnsi" w:cstheme="minorHAnsi"/>
-          <w:sz w:val="21"/>
-          <w:szCs w:val="21"/>
-        </w:rPr>
-        <w:t> can also be explored to offer wide array of preferences.</w:t>
-      </w:r>
-    </w:p>
-    <w:p>
-      <w:pPr>
-        <w:pStyle w:val="NormalWeb"/>
-        <w:shd w:val="clear" w:color="auto" w:fill="FFFFFF"/>
-        <w:spacing w:before="0" w:beforeAutospacing="0" w:after="120" w:afterAutospacing="0"/>
-        <w:rPr>
-          <w:rFonts w:asciiTheme="minorHAnsi" w:hAnsiTheme="minorHAnsi" w:cstheme="minorHAnsi"/>
-          <w:sz w:val="21"/>
-          <w:szCs w:val="21"/>
-        </w:rPr>
-      </w:pPr>
-      <w:r>
-        <w:rPr>
-          <w:rFonts w:asciiTheme="minorHAnsi" w:hAnsiTheme="minorHAnsi" w:cstheme="minorHAnsi"/>
-          <w:sz w:val="21"/>
-          <w:szCs w:val="21"/>
-        </w:rPr>
-        <w:t>When it comes to usability, the service can be </w:t>
+        <w:t>location-based</w:t>
       </w:r>
       <w:r>
         <w:rPr>
@@ -8956,7 +9604,7 @@
           <w:sz w:val="21"/>
           <w:szCs w:val="21"/>
         </w:rPr>
-        <w:t>integrated with a Maps platform</w:t>
+        <w:t xml:space="preserve"> APIs</w:t>
       </w:r>
       <w:r>
         <w:rPr>
@@ -8964,7 +9612,60 @@
           <w:sz w:val="21"/>
           <w:szCs w:val="21"/>
         </w:rPr>
-        <w:t> (Google Maps etc.) and can help user navigate to each of the attractions inside a cluster of choice. The service can be further expanded to include </w:t>
+        <w:t> can also be explored to offer wide array of preferences.</w:t>
+      </w:r>
+    </w:p>
+    <w:p>
+      <w:pPr>
+        <w:pStyle w:val="NormalWeb"/>
+        <w:shd w:val="clear" w:color="auto" w:fill="FFFFFF"/>
+        <w:spacing w:before="0" w:beforeAutospacing="0" w:after="120" w:afterAutospacing="0"/>
+        <w:rPr>
+          <w:rFonts w:asciiTheme="minorHAnsi" w:hAnsiTheme="minorHAnsi" w:cstheme="minorHAnsi"/>
+          <w:sz w:val="21"/>
+          <w:szCs w:val="21"/>
+        </w:rPr>
+      </w:pPr>
+      <w:r>
+        <w:rPr>
+          <w:rFonts w:asciiTheme="minorHAnsi" w:hAnsiTheme="minorHAnsi" w:cstheme="minorHAnsi"/>
+          <w:sz w:val="21"/>
+          <w:szCs w:val="21"/>
+        </w:rPr>
+        <w:t>When it comes to usability, the service can be </w:t>
+      </w:r>
+      <w:r>
+        <w:rPr>
+          <w:rStyle w:val="Strong"/>
+          <w:rFonts w:asciiTheme="minorHAnsi" w:hAnsiTheme="minorHAnsi" w:cstheme="minorHAnsi"/>
+          <w:sz w:val="21"/>
+          <w:szCs w:val="21"/>
+        </w:rPr>
+        <w:t>integrated with a Maps platform</w:t>
+      </w:r>
+      <w:r>
+        <w:rPr>
+          <w:rFonts w:asciiTheme="minorHAnsi" w:hAnsiTheme="minorHAnsi" w:cstheme="minorHAnsi"/>
+          <w:sz w:val="21"/>
+          <w:szCs w:val="21"/>
+        </w:rPr>
+        <w:t> (Google Maps etc.) and can help user</w:t>
+      </w:r>
+      <w:r>
+        <w:rPr>
+          <w:rFonts w:asciiTheme="minorHAnsi" w:hAnsiTheme="minorHAnsi" w:cstheme="minorHAnsi"/>
+          <w:sz w:val="21"/>
+          <w:szCs w:val="21"/>
+        </w:rPr>
+        <w:t>s</w:t>
+      </w:r>
+      <w:r>
+        <w:rPr>
+          <w:rFonts w:asciiTheme="minorHAnsi" w:hAnsiTheme="minorHAnsi" w:cstheme="minorHAnsi"/>
+          <w:sz w:val="21"/>
+          <w:szCs w:val="21"/>
+        </w:rPr>
+        <w:t xml:space="preserve"> navigate to each of the attractions inside a cluster of choice. The service can be further expanded to include </w:t>
       </w:r>
       <w:r>
         <w:rPr>
@@ -10494,6 +11195,7 @@
     <w:lsdException w:name="HTML Sample" w:semiHidden="1" w:unhideWhenUsed="1"/>
     <w:lsdException w:name="HTML Typewriter" w:semiHidden="1" w:unhideWhenUsed="1"/>
     <w:lsdException w:name="HTML Variable" w:semiHidden="1" w:unhideWhenUsed="1"/>
+    <w:lsdException w:name="Normal Table" w:semiHidden="1" w:unhideWhenUsed="1"/>
     <w:lsdException w:name="annotation subject" w:semiHidden="1" w:unhideWhenUsed="1"/>
     <w:lsdException w:name="No List" w:semiHidden="1" w:unhideWhenUsed="1"/>
     <w:lsdException w:name="Outline List 1" w:semiHidden="1" w:unhideWhenUsed="1"/>
@@ -10540,8 +11242,10 @@
     <w:lsdException w:name="Table Subtle 2" w:semiHidden="1" w:unhideWhenUsed="1"/>
     <w:lsdException w:name="Table Web 1" w:semiHidden="1" w:unhideWhenUsed="1"/>
     <w:lsdException w:name="Table Web 2" w:semiHidden="1" w:unhideWhenUsed="1"/>
+    <w:lsdException w:name="Table Web 3" w:semiHidden="1" w:unhideWhenUsed="1"/>
     <w:lsdException w:name="Balloon Text" w:semiHidden="1" w:unhideWhenUsed="1"/>
     <w:lsdException w:name="Table Grid" w:uiPriority="1"/>
+    <w:lsdException w:name="Table Theme" w:semiHidden="1" w:unhideWhenUsed="1"/>
     <w:lsdException w:name="Placeholder Text" w:semiHidden="1" w:unhideWhenUsed="1"/>
     <w:lsdException w:name="No Spacing" w:semiHidden="1" w:unhideWhenUsed="1"/>
     <w:lsdException w:name="Light Shading"/>
@@ -10563,6 +11267,7 @@
     <w:lsdException w:name="Light Grid Accent 1"/>
     <w:lsdException w:name="Medium Shading 1 Accent 1"/>
     <w:lsdException w:name="Medium Shading 2 Accent 1"/>
+    <w:lsdException w:name="Medium List 1 Accent 1"/>
     <w:lsdException w:name="Revision" w:semiHidden="1"/>
     <w:lsdException w:name="List Paragraph" w:semiHidden="1" w:uiPriority="34" w:unhideWhenUsed="1" w:qFormat="1"/>
     <w:lsdException w:name="Quote" w:semiHidden="1" w:uiPriority="29" w:unhideWhenUsed="1" w:qFormat="1"/>
@@ -11672,7 +12377,7 @@
     <w:charset w:val="00"/>
     <w:family w:val="roman"/>
     <w:pitch w:val="variable"/>
-    <w:sig w:usb0="E0002AFF" w:usb1="C0007843" w:usb2="00000009" w:usb3="00000000" w:csb0="000001FF" w:csb1="00000000"/>
+    <w:sig w:usb0="E0002EFF" w:usb1="C000785B" w:usb2="00000009" w:usb3="00000000" w:csb0="000001FF" w:csb1="00000000"/>
   </w:font>
   <w:font w:name="Symbol">
     <w:panose1 w:val="05050102010706020507"/>
@@ -11686,7 +12391,7 @@
     <w:charset w:val="00"/>
     <w:family w:val="swiss"/>
     <w:pitch w:val="variable"/>
-    <w:sig w:usb0="E0002AFF" w:usb1="4000ACFF" w:usb2="00000001" w:usb3="00000000" w:csb0="000001FF" w:csb1="00000000"/>
+    <w:sig w:usb0="E4002EFF" w:usb1="C000247B" w:usb2="00000009" w:usb3="00000000" w:csb0="000001FF" w:csb1="00000000"/>
   </w:font>
   <w:font w:name="MS Mincho">
     <w:altName w:val="ＭＳ 明朝"/>
@@ -11701,7 +12406,7 @@
     <w:charset w:val="00"/>
     <w:family w:val="swiss"/>
     <w:pitch w:val="variable"/>
-    <w:sig w:usb0="E0002AFF" w:usb1="C0007843" w:usb2="00000009" w:usb3="00000000" w:csb0="000001FF" w:csb1="00000000"/>
+    <w:sig w:usb0="E0002EFF" w:usb1="C000785B" w:usb2="00000009" w:usb3="00000000" w:csb0="000001FF" w:csb1="00000000"/>
   </w:font>
   <w:font w:name="MS Gothic">
     <w:altName w:val="ＭＳ ゴシック"/>
@@ -11730,7 +12435,7 @@
     <w:charset w:val="00"/>
     <w:family w:val="swiss"/>
     <w:pitch w:val="variable"/>
-    <w:sig w:usb0="A0002AEF" w:usb1="4000207B" w:usb2="00000000" w:usb3="00000000" w:csb0="000001FF" w:csb1="00000000"/>
+    <w:sig w:usb0="E4002EFF" w:usb1="C000247B" w:usb2="00000009" w:usb3="00000000" w:csb0="000001FF" w:csb1="00000000"/>
   </w:font>
 </w:fonts>
 </file>
@@ -11751,7 +12456,9 @@
   </w:compat>
   <w:rsids>
     <w:rsidRoot w:val="006A6D48"/>
+    <w:rsid w:val="00032FB2"/>
     <w:rsid w:val="006A6D48"/>
+    <w:rsid w:val="009B2719"/>
   </w:rsids>
   <m:mathPr>
     <m:mathFont m:val="Cambria Math"/>
@@ -12553,7 +13260,7 @@
 </file>
 
 <file path=customXml/itemProps2.xml><?xml version="1.0" encoding="utf-8"?>
-<ds:datastoreItem xmlns:ds="http://schemas.openxmlformats.org/officeDocument/2006/customXml" ds:itemID="{1F641AC5-272D-4945-81E8-210747858883}">
+<ds:datastoreItem xmlns:ds="http://schemas.openxmlformats.org/officeDocument/2006/customXml" ds:itemID="{A62C6B61-C07A-4BC7-BF61-4C96CCD276DF}">
   <ds:schemaRefs>
     <ds:schemaRef ds:uri="http://schemas.openxmlformats.org/officeDocument/2006/bibliography"/>
   </ds:schemaRefs>

</xml_diff>

<commit_message>
Committing DTRS Report (docx, pdf).
</commit_message>
<xml_diff>
--- a/Day Tour Recommendation Service - Report.docx
+++ b/Day Tour Recommendation Service - Report.docx
@@ -831,7 +831,7 @@
             </w:rPr>
             <w:fldChar w:fldCharType="separate"/>
           </w:r>
-          <w:hyperlink w:anchor="_Toc36849920" w:history="1">
+          <w:hyperlink w:anchor="_Toc36918351" w:history="1">
             <w:r>
               <w:rPr>
                 <w:rStyle w:val="Hyperlink"/>
@@ -859,7 +859,7 @@
                 <w:noProof/>
                 <w:webHidden/>
               </w:rPr>
-              <w:instrText xml:space="preserve"> PAGEREF _Toc36849920 \h </w:instrText>
+              <w:instrText xml:space="preserve"> PAGEREF _Toc36918351 \h </w:instrText>
             </w:r>
             <w:r>
               <w:rPr>
@@ -904,7 +904,7 @@
               <w:lang w:val="en-IN" w:eastAsia="en-IN"/>
             </w:rPr>
           </w:pPr>
-          <w:hyperlink w:anchor="_Toc36849921" w:history="1">
+          <w:hyperlink w:anchor="_Toc36918352" w:history="1">
             <w:r>
               <w:rPr>
                 <w:rStyle w:val="Hyperlink"/>
@@ -932,7 +932,7 @@
                 <w:noProof/>
                 <w:webHidden/>
               </w:rPr>
-              <w:instrText xml:space="preserve"> PAGEREF _Toc36849921 \h </w:instrText>
+              <w:instrText xml:space="preserve"> PAGEREF _Toc36918352 \h </w:instrText>
             </w:r>
             <w:r>
               <w:rPr>
@@ -977,7 +977,7 @@
               <w:lang w:val="en-IN" w:eastAsia="en-IN"/>
             </w:rPr>
           </w:pPr>
-          <w:hyperlink w:anchor="_Toc36849922" w:history="1">
+          <w:hyperlink w:anchor="_Toc36918353" w:history="1">
             <w:r>
               <w:rPr>
                 <w:rStyle w:val="Hyperlink"/>
@@ -1005,7 +1005,7 @@
                 <w:noProof/>
                 <w:webHidden/>
               </w:rPr>
-              <w:instrText xml:space="preserve"> PAGEREF _Toc36849922 \h </w:instrText>
+              <w:instrText xml:space="preserve"> PAGEREF _Toc36918353 \h </w:instrText>
             </w:r>
             <w:r>
               <w:rPr>
@@ -1050,7 +1050,7 @@
               <w:lang w:val="en-IN" w:eastAsia="en-IN"/>
             </w:rPr>
           </w:pPr>
-          <w:hyperlink w:anchor="_Toc36849923" w:history="1">
+          <w:hyperlink w:anchor="_Toc36918354" w:history="1">
             <w:r>
               <w:rPr>
                 <w:rStyle w:val="Hyperlink"/>
@@ -1078,7 +1078,7 @@
                 <w:noProof/>
                 <w:webHidden/>
               </w:rPr>
-              <w:instrText xml:space="preserve"> PAGEREF _Toc36849923 \h </w:instrText>
+              <w:instrText xml:space="preserve"> PAGEREF _Toc36918354 \h </w:instrText>
             </w:r>
             <w:r>
               <w:rPr>
@@ -1123,7 +1123,7 @@
               <w:lang w:val="en-IN" w:eastAsia="en-IN"/>
             </w:rPr>
           </w:pPr>
-          <w:hyperlink w:anchor="_Toc36849924" w:history="1">
+          <w:hyperlink w:anchor="_Toc36918355" w:history="1">
             <w:r>
               <w:rPr>
                 <w:rStyle w:val="Hyperlink"/>
@@ -1151,7 +1151,7 @@
                 <w:noProof/>
                 <w:webHidden/>
               </w:rPr>
-              <w:instrText xml:space="preserve"> PAGEREF _Toc36849924 \h </w:instrText>
+              <w:instrText xml:space="preserve"> PAGEREF _Toc36918355 \h </w:instrText>
             </w:r>
             <w:r>
               <w:rPr>
@@ -1196,7 +1196,7 @@
               <w:lang w:val="en-IN" w:eastAsia="en-IN"/>
             </w:rPr>
           </w:pPr>
-          <w:hyperlink w:anchor="_Toc36849925" w:history="1">
+          <w:hyperlink w:anchor="_Toc36918356" w:history="1">
             <w:r>
               <w:rPr>
                 <w:rStyle w:val="Hyperlink"/>
@@ -1224,7 +1224,7 @@
                 <w:noProof/>
                 <w:webHidden/>
               </w:rPr>
-              <w:instrText xml:space="preserve"> PAGEREF _Toc36849925 \h </w:instrText>
+              <w:instrText xml:space="preserve"> PAGEREF _Toc36918356 \h </w:instrText>
             </w:r>
             <w:r>
               <w:rPr>
@@ -1269,7 +1269,7 @@
               <w:lang w:val="en-IN" w:eastAsia="en-IN"/>
             </w:rPr>
           </w:pPr>
-          <w:hyperlink w:anchor="_Toc36849926" w:history="1">
+          <w:hyperlink w:anchor="_Toc36918357" w:history="1">
             <w:r>
               <w:rPr>
                 <w:rStyle w:val="Hyperlink"/>
@@ -1297,7 +1297,7 @@
                 <w:noProof/>
                 <w:webHidden/>
               </w:rPr>
-              <w:instrText xml:space="preserve"> PAGEREF _Toc36849926 \h </w:instrText>
+              <w:instrText xml:space="preserve"> PAGEREF _Toc36918357 \h </w:instrText>
             </w:r>
             <w:r>
               <w:rPr>
@@ -1342,7 +1342,7 @@
               <w:lang w:val="en-IN" w:eastAsia="en-IN"/>
             </w:rPr>
           </w:pPr>
-          <w:hyperlink w:anchor="_Toc36849927" w:history="1">
+          <w:hyperlink w:anchor="_Toc36918358" w:history="1">
             <w:r>
               <w:rPr>
                 <w:rStyle w:val="Hyperlink"/>
@@ -1370,7 +1370,7 @@
                 <w:noProof/>
                 <w:webHidden/>
               </w:rPr>
-              <w:instrText xml:space="preserve"> PAGEREF _Toc36849927 \h </w:instrText>
+              <w:instrText xml:space="preserve"> PAGEREF _Toc36918358 \h </w:instrText>
             </w:r>
             <w:r>
               <w:rPr>
@@ -1415,7 +1415,7 @@
               <w:lang w:val="en-IN" w:eastAsia="en-IN"/>
             </w:rPr>
           </w:pPr>
-          <w:hyperlink w:anchor="_Toc36849928" w:history="1">
+          <w:hyperlink w:anchor="_Toc36918359" w:history="1">
             <w:r>
               <w:rPr>
                 <w:rStyle w:val="Hyperlink"/>
@@ -1443,7 +1443,7 @@
                 <w:noProof/>
                 <w:webHidden/>
               </w:rPr>
-              <w:instrText xml:space="preserve"> PAGEREF _Toc36849928 \h </w:instrText>
+              <w:instrText xml:space="preserve"> PAGEREF _Toc36918359 \h </w:instrText>
             </w:r>
             <w:r>
               <w:rPr>
@@ -1488,7 +1488,7 @@
               <w:lang w:val="en-IN" w:eastAsia="en-IN"/>
             </w:rPr>
           </w:pPr>
-          <w:hyperlink w:anchor="_Toc36849929" w:history="1">
+          <w:hyperlink w:anchor="_Toc36918360" w:history="1">
             <w:r>
               <w:rPr>
                 <w:rStyle w:val="Hyperlink"/>
@@ -1516,7 +1516,7 @@
                 <w:noProof/>
                 <w:webHidden/>
               </w:rPr>
-              <w:instrText xml:space="preserve"> PAGEREF _Toc36849929 \h </w:instrText>
+              <w:instrText xml:space="preserve"> PAGEREF _Toc36918360 \h </w:instrText>
             </w:r>
             <w:r>
               <w:rPr>
@@ -1561,7 +1561,7 @@
               <w:lang w:val="en-IN" w:eastAsia="en-IN"/>
             </w:rPr>
           </w:pPr>
-          <w:hyperlink w:anchor="_Toc36849930" w:history="1">
+          <w:hyperlink w:anchor="_Toc36918361" w:history="1">
             <w:r>
               <w:rPr>
                 <w:rStyle w:val="Hyperlink"/>
@@ -1589,7 +1589,7 @@
                 <w:noProof/>
                 <w:webHidden/>
               </w:rPr>
-              <w:instrText xml:space="preserve"> PAGEREF _Toc36849930 \h </w:instrText>
+              <w:instrText xml:space="preserve"> PAGEREF _Toc36918361 \h </w:instrText>
             </w:r>
             <w:r>
               <w:rPr>
@@ -1634,7 +1634,7 @@
               <w:lang w:val="en-IN" w:eastAsia="en-IN"/>
             </w:rPr>
           </w:pPr>
-          <w:hyperlink w:anchor="_Toc36849931" w:history="1">
+          <w:hyperlink w:anchor="_Toc36918362" w:history="1">
             <w:r>
               <w:rPr>
                 <w:rStyle w:val="Hyperlink"/>
@@ -1662,7 +1662,7 @@
                 <w:noProof/>
                 <w:webHidden/>
               </w:rPr>
-              <w:instrText xml:space="preserve"> PAGEREF _Toc36849931 \h </w:instrText>
+              <w:instrText xml:space="preserve"> PAGEREF _Toc36918362 \h </w:instrText>
             </w:r>
             <w:r>
               <w:rPr>
@@ -1707,7 +1707,7 @@
               <w:lang w:val="en-IN" w:eastAsia="en-IN"/>
             </w:rPr>
           </w:pPr>
-          <w:hyperlink w:anchor="_Toc36849932" w:history="1">
+          <w:hyperlink w:anchor="_Toc36918363" w:history="1">
             <w:r>
               <w:rPr>
                 <w:rStyle w:val="Hyperlink"/>
@@ -1735,7 +1735,7 @@
                 <w:noProof/>
                 <w:webHidden/>
               </w:rPr>
-              <w:instrText xml:space="preserve"> PAGEREF _Toc36849932 \h </w:instrText>
+              <w:instrText xml:space="preserve"> PAGEREF _Toc36918363 \h </w:instrText>
             </w:r>
             <w:r>
               <w:rPr>
@@ -1780,7 +1780,7 @@
               <w:lang w:val="en-IN" w:eastAsia="en-IN"/>
             </w:rPr>
           </w:pPr>
-          <w:hyperlink w:anchor="_Toc36849933" w:history="1">
+          <w:hyperlink w:anchor="_Toc36918364" w:history="1">
             <w:r>
               <w:rPr>
                 <w:rStyle w:val="Hyperlink"/>
@@ -1808,7 +1808,7 @@
                 <w:noProof/>
                 <w:webHidden/>
               </w:rPr>
-              <w:instrText xml:space="preserve"> PAGEREF _Toc36849933 \h </w:instrText>
+              <w:instrText xml:space="preserve"> PAGEREF _Toc36918364 \h </w:instrText>
             </w:r>
             <w:r>
               <w:rPr>
@@ -1853,7 +1853,7 @@
               <w:lang w:val="en-IN" w:eastAsia="en-IN"/>
             </w:rPr>
           </w:pPr>
-          <w:hyperlink w:anchor="_Toc36849934" w:history="1">
+          <w:hyperlink w:anchor="_Toc36918365" w:history="1">
             <w:r>
               <w:rPr>
                 <w:rStyle w:val="Hyperlink"/>
@@ -1881,7 +1881,7 @@
                 <w:noProof/>
                 <w:webHidden/>
               </w:rPr>
-              <w:instrText xml:space="preserve"> PAGEREF _Toc36849934 \h </w:instrText>
+              <w:instrText xml:space="preserve"> PAGEREF _Toc36918365 \h </w:instrText>
             </w:r>
             <w:r>
               <w:rPr>
@@ -2006,7 +2006,7 @@
           <w:rFonts w:asciiTheme="minorHAnsi" w:hAnsiTheme="minorHAnsi" w:cstheme="minorHAnsi"/>
         </w:rPr>
       </w:pPr>
-      <w:bookmarkStart w:id="0" w:name="_Toc36849920"/>
+      <w:bookmarkStart w:id="0" w:name="_Toc36918351"/>
       <w:r>
         <w:rPr>
           <w:rFonts w:asciiTheme="minorHAnsi" w:hAnsiTheme="minorHAnsi" w:cstheme="minorHAnsi"/>
@@ -2023,7 +2023,7 @@
           <w:rFonts w:asciiTheme="minorHAnsi" w:hAnsiTheme="minorHAnsi" w:cstheme="minorHAnsi"/>
         </w:rPr>
       </w:pPr>
-      <w:bookmarkStart w:id="1" w:name="_Toc36849921"/>
+      <w:bookmarkStart w:id="1" w:name="_Toc36918352"/>
       <w:r>
         <w:rPr>
           <w:rFonts w:asciiTheme="minorHAnsi" w:hAnsiTheme="minorHAnsi" w:cstheme="minorHAnsi"/>
@@ -2039,7 +2039,7 @@
           <w:rFonts w:cstheme="minorHAnsi"/>
         </w:rPr>
       </w:pPr>
-      <w:bookmarkStart w:id="2" w:name="_Toc36849922"/>
+      <w:bookmarkStart w:id="2" w:name="_Toc36918353"/>
       <w:r>
         <w:rPr>
           <w:rFonts w:cstheme="minorHAnsi"/>
@@ -2126,7 +2126,7 @@
           <w:rFonts w:cstheme="minorHAnsi"/>
         </w:rPr>
       </w:pPr>
-      <w:bookmarkStart w:id="3" w:name="_Toc36849923"/>
+      <w:bookmarkStart w:id="3" w:name="_Toc36918354"/>
       <w:r>
         <w:rPr>
           <w:rFonts w:cstheme="minorHAnsi"/>
@@ -2192,7 +2192,7 @@
           <w:rFonts w:asciiTheme="minorHAnsi" w:hAnsiTheme="minorHAnsi" w:cstheme="minorHAnsi"/>
         </w:rPr>
       </w:pPr>
-      <w:bookmarkStart w:id="4" w:name="_Toc36849924"/>
+      <w:bookmarkStart w:id="4" w:name="_Toc36918355"/>
       <w:r>
         <w:rPr>
           <w:rFonts w:asciiTheme="minorHAnsi" w:hAnsiTheme="minorHAnsi" w:cstheme="minorHAnsi"/>
@@ -2623,7 +2623,7 @@
           <w:rFonts w:cstheme="minorHAnsi"/>
         </w:rPr>
       </w:pPr>
-      <w:bookmarkStart w:id="5" w:name="_Toc36849925"/>
+      <w:bookmarkStart w:id="5" w:name="_Toc36918356"/>
       <w:r>
         <w:rPr>
           <w:rFonts w:cstheme="minorHAnsi"/>
@@ -2695,7 +2695,7 @@
           <w:rFonts w:asciiTheme="minorHAnsi" w:hAnsiTheme="minorHAnsi" w:cstheme="minorHAnsi"/>
         </w:rPr>
       </w:pPr>
-      <w:bookmarkStart w:id="6" w:name="_Toc36849926"/>
+      <w:bookmarkStart w:id="6" w:name="_Toc36918357"/>
       <w:r>
         <w:rPr>
           <w:rFonts w:asciiTheme="minorHAnsi" w:hAnsiTheme="minorHAnsi" w:cstheme="minorHAnsi"/>
@@ -2711,7 +2711,7 @@
           <w:rFonts w:cstheme="minorHAnsi"/>
         </w:rPr>
       </w:pPr>
-      <w:bookmarkStart w:id="7" w:name="_Toc36849927"/>
+      <w:bookmarkStart w:id="7" w:name="_Toc36918358"/>
       <w:r>
         <w:rPr>
           <w:rFonts w:cstheme="minorHAnsi"/>
@@ -3482,7 +3482,7 @@
           <w:rFonts w:cstheme="minorHAnsi"/>
         </w:rPr>
       </w:pPr>
-      <w:bookmarkStart w:id="8" w:name="_Toc36849928"/>
+      <w:bookmarkStart w:id="8" w:name="_Toc36918359"/>
       <w:r>
         <w:rPr>
           <w:rFonts w:cstheme="minorHAnsi"/>
@@ -4085,29 +4085,16 @@
               </w:rPr>
             </w:pPr>
             <w:proofErr w:type="spellStart"/>
-            <w:proofErr w:type="gramStart"/>
-            <w:r>
-              <w:rPr>
-                <w:rFonts w:cstheme="minorHAnsi"/>
-                <w:b w:val="0"/>
-                <w:bCs/>
-                <w:color w:val="000000"/>
-                <w:sz w:val="22"/>
-                <w:shd w:val="clear" w:color="auto" w:fill="FFFFFF"/>
-              </w:rPr>
-              <w:t>response.groups</w:t>
-            </w:r>
-            <w:proofErr w:type="gramEnd"/>
-            <w:r>
-              <w:rPr>
-                <w:rFonts w:cstheme="minorHAnsi"/>
-                <w:b w:val="0"/>
-                <w:bCs/>
-                <w:color w:val="000000"/>
-                <w:sz w:val="22"/>
-                <w:shd w:val="clear" w:color="auto" w:fill="FFFFFF"/>
-              </w:rPr>
-              <w:t>.items.venue.location.distance</w:t>
+            <w:r>
+              <w:rPr>
+                <w:rFonts w:cstheme="minorHAnsi"/>
+                <w:b w:val="0"/>
+                <w:bCs/>
+                <w:color w:val="000000"/>
+                <w:sz w:val="22"/>
+                <w:shd w:val="clear" w:color="auto" w:fill="FFFFFF"/>
+              </w:rPr>
+              <w:t>response.groups.items.venue.location.distance</w:t>
             </w:r>
             <w:proofErr w:type="spellEnd"/>
           </w:p>
@@ -4464,7 +4451,7 @@
           <w:rFonts w:asciiTheme="minorHAnsi" w:hAnsiTheme="minorHAnsi" w:cstheme="minorHAnsi"/>
         </w:rPr>
       </w:pPr>
-      <w:bookmarkStart w:id="9" w:name="_Toc36849929"/>
+      <w:bookmarkStart w:id="9" w:name="_Toc36918360"/>
       <w:r>
         <w:rPr>
           <w:rFonts w:asciiTheme="minorHAnsi" w:hAnsiTheme="minorHAnsi" w:cstheme="minorHAnsi"/>
@@ -4480,7 +4467,7 @@
           <w:rFonts w:cstheme="minorHAnsi"/>
         </w:rPr>
       </w:pPr>
-      <w:bookmarkStart w:id="10" w:name="_Toc36849930"/>
+      <w:bookmarkStart w:id="10" w:name="_Toc36918361"/>
       <w:r>
         <w:rPr>
           <w:rFonts w:cstheme="minorHAnsi"/>
@@ -6512,7 +6499,7 @@
           <w:rFonts w:cstheme="minorHAnsi"/>
         </w:rPr>
       </w:pPr>
-      <w:bookmarkStart w:id="11" w:name="_Toc36849931"/>
+      <w:bookmarkStart w:id="11" w:name="_Toc36918362"/>
       <w:r>
         <w:rPr>
           <w:rFonts w:cstheme="minorHAnsi"/>
@@ -6797,7 +6784,7 @@
           <w:rFonts w:asciiTheme="minorHAnsi" w:hAnsiTheme="minorHAnsi" w:cstheme="minorHAnsi"/>
         </w:rPr>
       </w:pPr>
-      <w:bookmarkStart w:id="12" w:name="_Toc36849932"/>
+      <w:bookmarkStart w:id="12" w:name="_Toc36918363"/>
       <w:r>
         <w:rPr>
           <w:rFonts w:asciiTheme="minorHAnsi" w:hAnsiTheme="minorHAnsi" w:cstheme="minorHAnsi"/>
@@ -9292,19 +9279,61 @@
           <w:sz w:val="22"/>
           <w:shd w:val="clear" w:color="auto" w:fill="FFFFFF"/>
         </w:rPr>
-        <w:t xml:space="preserve">, download CSV file for Cluster 1 </w:t>
+        <w:t>, CSV file for Cluster 1</w:t>
+      </w:r>
+      <w:r>
+        <w:rPr>
+          <w:rFonts w:cstheme="minorHAnsi"/>
+          <w:b w:val="0"/>
+          <w:bCs/>
+          <w:color w:val="000000"/>
+          <w:sz w:val="22"/>
+          <w:shd w:val="clear" w:color="auto" w:fill="FFFFFF"/>
+        </w:rPr>
+        <w:t xml:space="preserve"> can be downloaded</w:t>
       </w:r>
       <w:bookmarkStart w:id="13" w:name="_GoBack"/>
-      <w:r>
-        <w:rPr>
-          <w:rFonts w:cstheme="minorHAnsi"/>
-          <w:color w:val="000000"/>
-          <w:sz w:val="22"/>
-          <w:shd w:val="clear" w:color="auto" w:fill="FFFFFF"/>
-        </w:rPr>
-        <w:t>here</w:t>
-      </w:r>
       <w:bookmarkEnd w:id="13"/>
+      <w:r>
+        <w:rPr>
+          <w:rFonts w:cstheme="minorHAnsi"/>
+          <w:b w:val="0"/>
+          <w:bCs/>
+          <w:color w:val="000000"/>
+          <w:sz w:val="22"/>
+          <w:shd w:val="clear" w:color="auto" w:fill="FFFFFF"/>
+        </w:rPr>
+        <w:t xml:space="preserve"> </w:t>
+      </w:r>
+      <w:hyperlink r:id="rId17" w:history="1">
+        <w:r>
+          <w:rPr>
+            <w:rStyle w:val="Hyperlink"/>
+            <w:rFonts w:cstheme="minorHAnsi"/>
+            <w:sz w:val="22"/>
+            <w:shd w:val="clear" w:color="auto" w:fill="FFFFFF"/>
+          </w:rPr>
+          <w:t>he</w:t>
+        </w:r>
+        <w:r>
+          <w:rPr>
+            <w:rStyle w:val="Hyperlink"/>
+            <w:rFonts w:cstheme="minorHAnsi"/>
+            <w:sz w:val="22"/>
+            <w:shd w:val="clear" w:color="auto" w:fill="FFFFFF"/>
+          </w:rPr>
+          <w:t>r</w:t>
+        </w:r>
+        <w:r>
+          <w:rPr>
+            <w:rStyle w:val="Hyperlink"/>
+            <w:rFonts w:cstheme="minorHAnsi"/>
+            <w:sz w:val="22"/>
+            <w:shd w:val="clear" w:color="auto" w:fill="FFFFFF"/>
+          </w:rPr>
+          <w:t>e</w:t>
+        </w:r>
+      </w:hyperlink>
       <w:r>
         <w:rPr>
           <w:rFonts w:cstheme="minorHAnsi"/>
@@ -9368,7 +9397,7 @@
                     </pic:cNvPicPr>
                   </pic:nvPicPr>
                   <pic:blipFill>
-                    <a:blip r:embed="rId17" cstate="print">
+                    <a:blip r:embed="rId18" cstate="print">
                       <a:extLst>
                         <a:ext uri="{28A0092B-C50C-407E-A947-70E740481C1C}">
                           <a14:useLocalDpi xmlns:a14="http://schemas.microsoft.com/office/drawing/2010/main" val="0"/>
@@ -9419,7 +9448,7 @@
           <w:rFonts w:asciiTheme="minorHAnsi" w:hAnsiTheme="minorHAnsi" w:cstheme="minorHAnsi"/>
         </w:rPr>
       </w:pPr>
-      <w:bookmarkStart w:id="14" w:name="_Toc36849933"/>
+      <w:bookmarkStart w:id="14" w:name="_Toc36918364"/>
       <w:r>
         <w:rPr>
           <w:rFonts w:asciiTheme="minorHAnsi" w:hAnsiTheme="minorHAnsi" w:cstheme="minorHAnsi"/>
@@ -9742,7 +9771,7 @@
           <w:rFonts w:cstheme="minorHAnsi"/>
         </w:rPr>
       </w:pPr>
-      <w:bookmarkStart w:id="15" w:name="_Toc36849934"/>
+      <w:bookmarkStart w:id="15" w:name="_Toc36918365"/>
       <w:r>
         <w:rPr>
           <w:rFonts w:cstheme="minorHAnsi"/>
@@ -10003,8 +10032,8 @@
       </w:r>
     </w:p>
     <w:sectPr>
-      <w:headerReference w:type="default" r:id="rId18"/>
-      <w:footerReference w:type="default" r:id="rId19"/>
+      <w:headerReference w:type="default" r:id="rId19"/>
+      <w:footerReference w:type="default" r:id="rId20"/>
       <w:pgSz w:w="12240" w:h="15840"/>
       <w:pgMar w:top="720" w:right="1152" w:bottom="720" w:left="1152" w:header="0" w:footer="288" w:gutter="0"/>
       <w:pgNumType w:start="1"/>
@@ -12524,6 +12553,30 @@
       </w:tcPr>
     </w:tblStylePr>
   </w:style>
+  <w:style w:type="character" w:styleId="UnresolvedMention">
+    <w:name w:val="Unresolved Mention"/>
+    <w:basedOn w:val="DefaultParagraphFont"/>
+    <w:uiPriority w:val="99"/>
+    <w:semiHidden/>
+    <w:unhideWhenUsed/>
+    <w:rsid w:val="00C678EB"/>
+    <w:rPr>
+      <w:color w:val="605E5C"/>
+      <w:shd w:val="clear" w:color="auto" w:fill="E1DFDD"/>
+    </w:rPr>
+  </w:style>
+  <w:style w:type="character" w:styleId="FollowedHyperlink">
+    <w:name w:val="FollowedHyperlink"/>
+    <w:basedOn w:val="DefaultParagraphFont"/>
+    <w:uiPriority w:val="99"/>
+    <w:semiHidden/>
+    <w:unhideWhenUsed/>
+    <w:rsid w:val="00C678EB"/>
+    <w:rPr>
+      <w:color w:val="3592CF" w:themeColor="followedHyperlink"/>
+      <w:u w:val="single"/>
+    </w:rPr>
+  </w:style>
 </w:styles>
 </file>
 
@@ -12729,6 +12782,7 @@
   <w:rsids>
     <w:rsidRoot w:val="006A6D48"/>
     <w:rsid w:val="00032FB2"/>
+    <w:rsid w:val="002404E2"/>
     <w:rsid w:val="0027257E"/>
     <w:rsid w:val="006A6D48"/>
     <w:rsid w:val="009B2719"/>
@@ -13533,7 +13587,7 @@
 </file>
 
 <file path=customXml/itemProps2.xml><?xml version="1.0" encoding="utf-8"?>
-<ds:datastoreItem xmlns:ds="http://schemas.openxmlformats.org/officeDocument/2006/customXml" ds:itemID="{B2015228-3C1A-470B-8D2E-348BFE3D4894}">
+<ds:datastoreItem xmlns:ds="http://schemas.openxmlformats.org/officeDocument/2006/customXml" ds:itemID="{625EC907-C7E6-4139-BEA8-6A3004372911}">
   <ds:schemaRefs>
     <ds:schemaRef ds:uri="http://schemas.openxmlformats.org/officeDocument/2006/bibliography"/>
   </ds:schemaRefs>

</xml_diff>